<commit_message>
Test report and bug report added
</commit_message>
<xml_diff>
--- a/Docs/LFR-Form-TestPlan.docx
+++ b/Docs/LFR-Form-TestPlan.docx
@@ -4,11 +4,3135 @@
   <w:body>
     <w:p>
       <w:pPr>
+        <w:jc w:val="center"/>
+        <w:rPr>
+          <w:rFonts w:ascii="Calibri" w:eastAsiaTheme="majorEastAsia" w:hAnsi="Calibri" w:cs="Calibri"/>
+          <w:b/>
+          <w:noProof/>
+          <w:color w:val="2F5496" w:themeColor="accent1" w:themeShade="BF"/>
+          <w:sz w:val="44"/>
+          <w:szCs w:val="44"/>
+          <w:lang w:val="en-US"/>
+        </w:rPr>
+      </w:pPr>
+      <w:bookmarkStart w:id="0" w:name="_Toc87899926"/>
+      <w:bookmarkStart w:id="1" w:name="_Toc87900261"/>
+    </w:p>
+    <w:p>
+      <w:pPr>
+        <w:jc w:val="center"/>
+        <w:rPr>
+          <w:rFonts w:ascii="Calibri" w:eastAsiaTheme="majorEastAsia" w:hAnsi="Calibri" w:cs="Calibri"/>
+          <w:b/>
+          <w:noProof/>
+          <w:color w:val="2F5496" w:themeColor="accent1" w:themeShade="BF"/>
+          <w:sz w:val="44"/>
+          <w:szCs w:val="44"/>
+          <w:lang w:val="en-US"/>
+        </w:rPr>
+      </w:pPr>
+    </w:p>
+    <w:p>
+      <w:pPr>
+        <w:jc w:val="center"/>
+        <w:rPr>
+          <w:rFonts w:ascii="Calibri" w:eastAsiaTheme="majorEastAsia" w:hAnsi="Calibri" w:cs="Calibri"/>
+          <w:b/>
+          <w:noProof/>
+          <w:color w:val="2F5496" w:themeColor="accent1" w:themeShade="BF"/>
+          <w:sz w:val="44"/>
+          <w:szCs w:val="44"/>
+          <w:lang w:val="en-US"/>
+        </w:rPr>
+      </w:pPr>
+    </w:p>
+    <w:p>
+      <w:pPr>
+        <w:jc w:val="center"/>
+        <w:rPr>
+          <w:rFonts w:ascii="Calibri" w:eastAsiaTheme="majorEastAsia" w:hAnsi="Calibri" w:cs="Calibri"/>
+          <w:b/>
+          <w:noProof/>
+          <w:color w:val="2F5496" w:themeColor="accent1" w:themeShade="BF"/>
+          <w:sz w:val="44"/>
+          <w:szCs w:val="44"/>
+          <w:lang w:val="en-US"/>
+        </w:rPr>
+      </w:pPr>
+      <w:r>
+        <w:rPr>
+          <w:rFonts w:ascii="Calibri" w:eastAsiaTheme="majorEastAsia" w:hAnsi="Calibri" w:cs="Calibri"/>
+          <w:b/>
+          <w:noProof/>
+          <w:color w:val="2F5496" w:themeColor="accent1" w:themeShade="BF"/>
+          <w:sz w:val="44"/>
+          <w:szCs w:val="44"/>
+          <w:lang w:val="en-US"/>
+        </w:rPr>
+        <w:t>Liferay Form QA Testing Interview</w:t>
+      </w:r>
+      <w:bookmarkEnd w:id="0"/>
+      <w:bookmarkEnd w:id="1"/>
+    </w:p>
+    <w:p>
+      <w:pPr>
+        <w:jc w:val="center"/>
+        <w:rPr>
+          <w:rFonts w:ascii="Calibri" w:eastAsiaTheme="majorEastAsia" w:hAnsi="Calibri" w:cs="Calibri"/>
+          <w:b/>
+          <w:noProof/>
+          <w:color w:val="2F5496" w:themeColor="accent1" w:themeShade="BF"/>
+          <w:sz w:val="44"/>
+          <w:szCs w:val="44"/>
+          <w:lang w:val="en-US"/>
+        </w:rPr>
+      </w:pPr>
+      <w:r>
+        <w:rPr>
+          <w:rFonts w:ascii="Calibri" w:eastAsiaTheme="majorEastAsia" w:hAnsi="Calibri" w:cs="Calibri"/>
+          <w:b/>
+          <w:noProof/>
+          <w:color w:val="2F5496" w:themeColor="accent1" w:themeShade="BF"/>
+          <w:sz w:val="44"/>
+          <w:szCs w:val="44"/>
+          <w:lang w:val="en-US"/>
+        </w:rPr>
+        <w:t>Test Plan</w:t>
+      </w:r>
+    </w:p>
+    <w:p>
+      <w:pPr>
+        <w:pStyle w:val="Title"/>
+        <w:rPr>
+          <w:i/>
+          <w:iCs/>
+          <w:noProof/>
+          <w:sz w:val="36"/>
+          <w:szCs w:val="36"/>
+          <w:lang w:val="en-US"/>
+        </w:rPr>
+      </w:pPr>
+    </w:p>
+    <w:p>
+      <w:pPr>
+        <w:pStyle w:val="Title"/>
+        <w:rPr>
+          <w:i/>
+          <w:iCs/>
+          <w:noProof/>
+          <w:sz w:val="36"/>
+          <w:szCs w:val="36"/>
+          <w:lang w:val="en-US"/>
+        </w:rPr>
+      </w:pPr>
+    </w:p>
+    <w:p>
+      <w:pPr>
+        <w:pStyle w:val="Title"/>
+        <w:rPr>
+          <w:i/>
+          <w:iCs/>
+          <w:noProof/>
+          <w:sz w:val="36"/>
+          <w:szCs w:val="36"/>
+          <w:lang w:val="en-US"/>
+        </w:rPr>
+      </w:pPr>
+    </w:p>
+    <w:p>
+      <w:pPr>
+        <w:pStyle w:val="Title"/>
+        <w:rPr>
+          <w:i/>
+          <w:iCs/>
+          <w:noProof/>
+          <w:sz w:val="36"/>
+          <w:szCs w:val="36"/>
+          <w:lang w:val="en-US"/>
+        </w:rPr>
+      </w:pPr>
+    </w:p>
+    <w:p>
+      <w:pPr>
+        <w:pStyle w:val="Title"/>
+        <w:rPr>
+          <w:i/>
+          <w:iCs/>
+          <w:noProof/>
+          <w:sz w:val="36"/>
+          <w:szCs w:val="36"/>
+          <w:lang w:val="en-US"/>
+        </w:rPr>
+      </w:pPr>
+    </w:p>
+    <w:p>
+      <w:pPr>
+        <w:pStyle w:val="Title"/>
+        <w:rPr>
+          <w:i/>
+          <w:iCs/>
+          <w:noProof/>
+          <w:sz w:val="36"/>
+          <w:szCs w:val="36"/>
+          <w:lang w:val="en-US"/>
+        </w:rPr>
+      </w:pPr>
+    </w:p>
+    <w:p>
+      <w:pPr>
+        <w:pStyle w:val="Title"/>
+        <w:rPr>
+          <w:i/>
+          <w:iCs/>
+          <w:noProof/>
+          <w:sz w:val="36"/>
+          <w:szCs w:val="36"/>
+          <w:lang w:val="en-US"/>
+        </w:rPr>
+      </w:pPr>
+    </w:p>
+    <w:p>
+      <w:pPr>
+        <w:pStyle w:val="Title"/>
+        <w:rPr>
+          <w:i/>
+          <w:iCs/>
+          <w:noProof/>
+          <w:sz w:val="36"/>
+          <w:szCs w:val="36"/>
+          <w:lang w:val="en-US"/>
+        </w:rPr>
+      </w:pPr>
+    </w:p>
+    <w:p>
+      <w:pPr>
+        <w:pStyle w:val="Title"/>
+        <w:rPr>
+          <w:i/>
+          <w:iCs/>
+          <w:noProof/>
+          <w:sz w:val="36"/>
+          <w:szCs w:val="36"/>
+          <w:lang w:val="en-US"/>
+        </w:rPr>
+      </w:pPr>
+    </w:p>
+    <w:p>
+      <w:pPr>
+        <w:pStyle w:val="Title"/>
+        <w:rPr>
+          <w:i/>
+          <w:iCs/>
+          <w:noProof/>
+          <w:sz w:val="36"/>
+          <w:szCs w:val="36"/>
+          <w:lang w:val="en-US"/>
+        </w:rPr>
+      </w:pPr>
+    </w:p>
+    <w:p>
+      <w:pPr>
+        <w:pStyle w:val="Title"/>
+        <w:rPr>
+          <w:i/>
+          <w:iCs/>
+          <w:noProof/>
+          <w:sz w:val="36"/>
+          <w:szCs w:val="36"/>
+          <w:lang w:val="en-US"/>
+        </w:rPr>
+      </w:pPr>
+    </w:p>
+    <w:p>
+      <w:pPr>
+        <w:pStyle w:val="Title"/>
+        <w:rPr>
+          <w:i/>
+          <w:iCs/>
+          <w:noProof/>
+          <w:sz w:val="36"/>
+          <w:szCs w:val="36"/>
+          <w:lang w:val="en-US"/>
+        </w:rPr>
+      </w:pPr>
+    </w:p>
+    <w:p>
+      <w:pPr>
+        <w:pStyle w:val="Title"/>
+        <w:rPr>
+          <w:i/>
+          <w:iCs/>
+          <w:noProof/>
+          <w:sz w:val="36"/>
+          <w:szCs w:val="36"/>
+          <w:lang w:val="en-US"/>
+        </w:rPr>
+      </w:pPr>
+    </w:p>
+    <w:p>
+      <w:pPr>
+        <w:pStyle w:val="Title"/>
+        <w:rPr>
+          <w:i/>
+          <w:iCs/>
+          <w:noProof/>
+          <w:sz w:val="36"/>
+          <w:szCs w:val="36"/>
+          <w:lang w:val="en-US"/>
+        </w:rPr>
+      </w:pPr>
+      <w:r>
+        <w:rPr>
+          <w:i/>
+          <w:iCs/>
+          <w:noProof/>
+          <w:sz w:val="36"/>
+          <w:szCs w:val="36"/>
+          <w:lang w:val="en-US"/>
+        </w:rPr>
+        <w:t>Changelog</w:t>
+      </w:r>
+    </w:p>
+    <w:tbl>
+      <w:tblPr>
+        <w:tblStyle w:val="TableGrid"/>
+        <w:tblW w:w="0" w:type="auto"/>
+        <w:tblLook w:val="04A0" w:firstRow="1" w:lastRow="0" w:firstColumn="1" w:lastColumn="0" w:noHBand="0" w:noVBand="1"/>
+      </w:tblPr>
+      <w:tblGrid>
+        <w:gridCol w:w="2123"/>
+        <w:gridCol w:w="2123"/>
+        <w:gridCol w:w="2124"/>
+        <w:gridCol w:w="2124"/>
+      </w:tblGrid>
+      <w:tr>
+        <w:tc>
+          <w:tcPr>
+            <w:tcW w:w="2123" w:type="dxa"/>
+            <w:shd w:val="clear" w:color="auto" w:fill="D0CECE" w:themeFill="background2" w:themeFillShade="E6"/>
+            <w:vAlign w:val="center"/>
+          </w:tcPr>
+          <w:p>
+            <w:pPr>
+              <w:jc w:val="center"/>
+              <w:rPr>
+                <w:b/>
+                <w:bCs/>
+                <w:lang w:val="en-US"/>
+              </w:rPr>
+            </w:pPr>
+            <w:r>
+              <w:rPr>
+                <w:b/>
+                <w:bCs/>
+                <w:lang w:val="en-US"/>
+              </w:rPr>
+              <w:t>Version</w:t>
+            </w:r>
+          </w:p>
+        </w:tc>
+        <w:tc>
+          <w:tcPr>
+            <w:tcW w:w="2123" w:type="dxa"/>
+            <w:shd w:val="clear" w:color="auto" w:fill="D0CECE" w:themeFill="background2" w:themeFillShade="E6"/>
+            <w:vAlign w:val="center"/>
+          </w:tcPr>
+          <w:p>
+            <w:pPr>
+              <w:jc w:val="center"/>
+              <w:rPr>
+                <w:b/>
+                <w:bCs/>
+                <w:lang w:val="en-US"/>
+              </w:rPr>
+            </w:pPr>
+            <w:r>
+              <w:rPr>
+                <w:b/>
+                <w:bCs/>
+                <w:lang w:val="en-US"/>
+              </w:rPr>
+              <w:t>Change Date</w:t>
+            </w:r>
+          </w:p>
+        </w:tc>
+        <w:tc>
+          <w:tcPr>
+            <w:tcW w:w="2124" w:type="dxa"/>
+            <w:shd w:val="clear" w:color="auto" w:fill="D0CECE" w:themeFill="background2" w:themeFillShade="E6"/>
+            <w:vAlign w:val="center"/>
+          </w:tcPr>
+          <w:p>
+            <w:pPr>
+              <w:jc w:val="center"/>
+              <w:rPr>
+                <w:b/>
+                <w:bCs/>
+                <w:lang w:val="en-US"/>
+              </w:rPr>
+            </w:pPr>
+            <w:r>
+              <w:rPr>
+                <w:b/>
+                <w:bCs/>
+                <w:lang w:val="en-US"/>
+              </w:rPr>
+              <w:t>Prepared by</w:t>
+            </w:r>
+          </w:p>
+        </w:tc>
+        <w:tc>
+          <w:tcPr>
+            <w:tcW w:w="2124" w:type="dxa"/>
+            <w:shd w:val="clear" w:color="auto" w:fill="D0CECE" w:themeFill="background2" w:themeFillShade="E6"/>
+            <w:vAlign w:val="center"/>
+          </w:tcPr>
+          <w:p>
+            <w:pPr>
+              <w:jc w:val="center"/>
+              <w:rPr>
+                <w:b/>
+                <w:bCs/>
+                <w:lang w:val="en-US"/>
+              </w:rPr>
+            </w:pPr>
+            <w:r>
+              <w:rPr>
+                <w:b/>
+                <w:bCs/>
+                <w:lang w:val="en-US"/>
+              </w:rPr>
+              <w:t>Changes description</w:t>
+            </w:r>
+          </w:p>
+        </w:tc>
+      </w:tr>
+      <w:tr>
+        <w:tc>
+          <w:tcPr>
+            <w:tcW w:w="2123" w:type="dxa"/>
+            <w:vAlign w:val="center"/>
+          </w:tcPr>
+          <w:p>
+            <w:pPr>
+              <w:jc w:val="center"/>
+              <w:rPr>
+                <w:lang w:val="en-US"/>
+              </w:rPr>
+            </w:pPr>
+            <w:r>
+              <w:rPr>
+                <w:lang w:val="en-US"/>
+              </w:rPr>
+              <w:t>V01</w:t>
+            </w:r>
+          </w:p>
+        </w:tc>
+        <w:tc>
+          <w:tcPr>
+            <w:tcW w:w="2123" w:type="dxa"/>
+            <w:vAlign w:val="center"/>
+          </w:tcPr>
+          <w:p>
+            <w:pPr>
+              <w:jc w:val="center"/>
+              <w:rPr>
+                <w:lang w:val="en-US"/>
+              </w:rPr>
+            </w:pPr>
+            <w:r>
+              <w:rPr>
+                <w:lang w:val="en-US"/>
+              </w:rPr>
+              <w:t>15/11/2021</w:t>
+            </w:r>
+          </w:p>
+        </w:tc>
+        <w:tc>
+          <w:tcPr>
+            <w:tcW w:w="2124" w:type="dxa"/>
+            <w:vAlign w:val="center"/>
+          </w:tcPr>
+          <w:p>
+            <w:pPr>
+              <w:jc w:val="center"/>
+              <w:rPr>
+                <w:lang w:val="en-US"/>
+              </w:rPr>
+            </w:pPr>
+            <w:r>
+              <w:rPr>
+                <w:lang w:val="en-US"/>
+              </w:rPr>
+              <w:t>Pablo Mantas</w:t>
+            </w:r>
+          </w:p>
+        </w:tc>
+        <w:tc>
+          <w:tcPr>
+            <w:tcW w:w="2124" w:type="dxa"/>
+            <w:vAlign w:val="center"/>
+          </w:tcPr>
+          <w:p>
+            <w:pPr>
+              <w:jc w:val="center"/>
+              <w:rPr>
+                <w:lang w:val="en-US"/>
+              </w:rPr>
+            </w:pPr>
+            <w:r>
+              <w:rPr>
+                <w:lang w:val="en-US"/>
+              </w:rPr>
+              <w:t>First version</w:t>
+            </w:r>
+          </w:p>
+        </w:tc>
+      </w:tr>
+      <w:tr>
+        <w:tc>
+          <w:tcPr>
+            <w:tcW w:w="2123" w:type="dxa"/>
+            <w:vAlign w:val="center"/>
+          </w:tcPr>
+          <w:p>
+            <w:pPr>
+              <w:jc w:val="center"/>
+              <w:rPr>
+                <w:lang w:val="en-US"/>
+              </w:rPr>
+            </w:pPr>
+          </w:p>
+        </w:tc>
+        <w:tc>
+          <w:tcPr>
+            <w:tcW w:w="2123" w:type="dxa"/>
+            <w:vAlign w:val="center"/>
+          </w:tcPr>
+          <w:p>
+            <w:pPr>
+              <w:jc w:val="center"/>
+              <w:rPr>
+                <w:lang w:val="en-US"/>
+              </w:rPr>
+            </w:pPr>
+          </w:p>
+        </w:tc>
+        <w:tc>
+          <w:tcPr>
+            <w:tcW w:w="2124" w:type="dxa"/>
+            <w:vAlign w:val="center"/>
+          </w:tcPr>
+          <w:p>
+            <w:pPr>
+              <w:jc w:val="center"/>
+              <w:rPr>
+                <w:lang w:val="en-US"/>
+              </w:rPr>
+            </w:pPr>
+          </w:p>
+        </w:tc>
+        <w:tc>
+          <w:tcPr>
+            <w:tcW w:w="2124" w:type="dxa"/>
+            <w:vAlign w:val="center"/>
+          </w:tcPr>
+          <w:p>
+            <w:pPr>
+              <w:jc w:val="center"/>
+              <w:rPr>
+                <w:lang w:val="en-US"/>
+              </w:rPr>
+            </w:pPr>
+          </w:p>
+        </w:tc>
+      </w:tr>
+      <w:tr>
+        <w:tc>
+          <w:tcPr>
+            <w:tcW w:w="2123" w:type="dxa"/>
+            <w:vAlign w:val="center"/>
+          </w:tcPr>
+          <w:p>
+            <w:pPr>
+              <w:jc w:val="center"/>
+              <w:rPr>
+                <w:lang w:val="en-US"/>
+              </w:rPr>
+            </w:pPr>
+          </w:p>
+        </w:tc>
+        <w:tc>
+          <w:tcPr>
+            <w:tcW w:w="2123" w:type="dxa"/>
+            <w:vAlign w:val="center"/>
+          </w:tcPr>
+          <w:p>
+            <w:pPr>
+              <w:jc w:val="center"/>
+              <w:rPr>
+                <w:lang w:val="en-US"/>
+              </w:rPr>
+            </w:pPr>
+          </w:p>
+        </w:tc>
+        <w:tc>
+          <w:tcPr>
+            <w:tcW w:w="2124" w:type="dxa"/>
+            <w:vAlign w:val="center"/>
+          </w:tcPr>
+          <w:p>
+            <w:pPr>
+              <w:jc w:val="center"/>
+              <w:rPr>
+                <w:lang w:val="en-US"/>
+              </w:rPr>
+            </w:pPr>
+          </w:p>
+        </w:tc>
+        <w:tc>
+          <w:tcPr>
+            <w:tcW w:w="2124" w:type="dxa"/>
+            <w:vAlign w:val="center"/>
+          </w:tcPr>
+          <w:p>
+            <w:pPr>
+              <w:jc w:val="center"/>
+              <w:rPr>
+                <w:lang w:val="en-US"/>
+              </w:rPr>
+            </w:pPr>
+          </w:p>
+        </w:tc>
+      </w:tr>
+      <w:tr>
+        <w:tc>
+          <w:tcPr>
+            <w:tcW w:w="2123" w:type="dxa"/>
+            <w:vAlign w:val="center"/>
+          </w:tcPr>
+          <w:p>
+            <w:pPr>
+              <w:jc w:val="center"/>
+              <w:rPr>
+                <w:lang w:val="en-US"/>
+              </w:rPr>
+            </w:pPr>
+          </w:p>
+        </w:tc>
+        <w:tc>
+          <w:tcPr>
+            <w:tcW w:w="2123" w:type="dxa"/>
+            <w:vAlign w:val="center"/>
+          </w:tcPr>
+          <w:p>
+            <w:pPr>
+              <w:jc w:val="center"/>
+              <w:rPr>
+                <w:lang w:val="en-US"/>
+              </w:rPr>
+            </w:pPr>
+          </w:p>
+        </w:tc>
+        <w:tc>
+          <w:tcPr>
+            <w:tcW w:w="2124" w:type="dxa"/>
+            <w:vAlign w:val="center"/>
+          </w:tcPr>
+          <w:p>
+            <w:pPr>
+              <w:jc w:val="center"/>
+              <w:rPr>
+                <w:lang w:val="en-US"/>
+              </w:rPr>
+            </w:pPr>
+          </w:p>
+        </w:tc>
+        <w:tc>
+          <w:tcPr>
+            <w:tcW w:w="2124" w:type="dxa"/>
+            <w:vAlign w:val="center"/>
+          </w:tcPr>
+          <w:p>
+            <w:pPr>
+              <w:jc w:val="center"/>
+              <w:rPr>
+                <w:lang w:val="en-US"/>
+              </w:rPr>
+            </w:pPr>
+          </w:p>
+        </w:tc>
+      </w:tr>
+    </w:tbl>
+    <w:p/>
+    <w:p>
+      <w:r>
+        <w:br w:type="page"/>
+      </w:r>
+    </w:p>
+    <w:p>
+      <w:pPr>
+        <w:pStyle w:val="Heading2"/>
+        <w:numPr>
+          <w:ilvl w:val="0"/>
+          <w:numId w:val="0"/>
+        </w:numPr>
+        <w:ind w:left="360"/>
+      </w:pPr>
+      <w:bookmarkStart w:id="2" w:name="_Toc87899927"/>
+      <w:bookmarkStart w:id="3" w:name="_Toc87900262"/>
+      <w:bookmarkStart w:id="4" w:name="_Hlk87900365"/>
+      <w:bookmarkStart w:id="5" w:name="_Toc87904306"/>
+      <w:r>
+        <w:lastRenderedPageBreak/>
+        <w:t>Table of content</w:t>
+      </w:r>
+      <w:bookmarkEnd w:id="2"/>
+      <w:bookmarkEnd w:id="3"/>
+      <w:bookmarkEnd w:id="5"/>
+    </w:p>
+    <w:bookmarkEnd w:id="4" w:displacedByCustomXml="next"/>
+    <w:sdt>
+      <w:sdtPr>
+        <w:rPr>
+          <w:rFonts w:eastAsiaTheme="minorHAnsi"/>
+        </w:rPr>
+        <w:id w:val="774064390"/>
+        <w:docPartObj>
+          <w:docPartGallery w:val="Table of Contents"/>
+          <w:docPartUnique/>
+        </w:docPartObj>
+      </w:sdtPr>
+      <w:sdtEndPr>
+        <w:rPr>
+          <w:rFonts w:asciiTheme="minorHAnsi" w:hAnsiTheme="minorHAnsi" w:cstheme="minorBidi"/>
+          <w:b/>
+          <w:bCs/>
+          <w:noProof/>
+          <w:color w:val="auto"/>
+          <w:sz w:val="22"/>
+          <w:szCs w:val="22"/>
+        </w:rPr>
+      </w:sdtEndPr>
+      <w:sdtContent>
+        <w:p>
+          <w:pPr>
+            <w:pStyle w:val="TOCHeading"/>
+          </w:pPr>
+        </w:p>
+        <w:p>
+          <w:pPr>
+            <w:pStyle w:val="TOC2"/>
+            <w:rPr>
+              <w:rFonts w:cstheme="minorBidi"/>
+              <w:noProof/>
+              <w:lang w:val="es-ES" w:eastAsia="es-ES"/>
+            </w:rPr>
+          </w:pPr>
+          <w:r>
+            <w:fldChar w:fldCharType="begin"/>
+          </w:r>
+          <w:r>
+            <w:instrText xml:space="preserve"> TOC \o "1-3" \h \z \u </w:instrText>
+          </w:r>
+          <w:r>
+            <w:fldChar w:fldCharType="separate"/>
+          </w:r>
+          <w:hyperlink w:anchor="_Toc87904307" w:history="1">
+            <w:r>
+              <w:rPr>
+                <w:rStyle w:val="Hyperlink"/>
+                <w:noProof/>
+              </w:rPr>
+              <w:t>1. INTRODUCTION</w:t>
+            </w:r>
+            <w:r>
+              <w:rPr>
+                <w:noProof/>
+                <w:webHidden/>
+              </w:rPr>
+              <w:tab/>
+            </w:r>
+            <w:r>
+              <w:rPr>
+                <w:noProof/>
+                <w:webHidden/>
+              </w:rPr>
+              <w:fldChar w:fldCharType="begin"/>
+            </w:r>
+            <w:r>
+              <w:rPr>
+                <w:noProof/>
+                <w:webHidden/>
+              </w:rPr>
+              <w:instrText xml:space="preserve"> PAGEREF _Toc87904307 \h </w:instrText>
+            </w:r>
+            <w:r>
+              <w:rPr>
+                <w:noProof/>
+                <w:webHidden/>
+              </w:rPr>
+            </w:r>
+            <w:r>
+              <w:rPr>
+                <w:noProof/>
+                <w:webHidden/>
+              </w:rPr>
+              <w:fldChar w:fldCharType="separate"/>
+            </w:r>
+            <w:r>
+              <w:rPr>
+                <w:noProof/>
+                <w:webHidden/>
+              </w:rPr>
+              <w:t>3</w:t>
+            </w:r>
+            <w:r>
+              <w:rPr>
+                <w:noProof/>
+                <w:webHidden/>
+              </w:rPr>
+              <w:fldChar w:fldCharType="end"/>
+            </w:r>
+          </w:hyperlink>
+        </w:p>
+        <w:p>
+          <w:pPr>
+            <w:pStyle w:val="TOC2"/>
+            <w:tabs>
+              <w:tab w:val="left" w:pos="660"/>
+            </w:tabs>
+            <w:rPr>
+              <w:rFonts w:cstheme="minorBidi"/>
+              <w:noProof/>
+              <w:lang w:val="es-ES" w:eastAsia="es-ES"/>
+            </w:rPr>
+          </w:pPr>
+          <w:hyperlink w:anchor="_Toc87904308" w:history="1">
+            <w:r>
+              <w:rPr>
+                <w:rStyle w:val="Hyperlink"/>
+                <w:noProof/>
+              </w:rPr>
+              <w:t>1.1.</w:t>
+            </w:r>
+            <w:r>
+              <w:rPr>
+                <w:rFonts w:cstheme="minorBidi"/>
+                <w:noProof/>
+                <w:lang w:val="es-ES" w:eastAsia="es-ES"/>
+              </w:rPr>
+              <w:tab/>
+            </w:r>
+            <w:r>
+              <w:rPr>
+                <w:rStyle w:val="Hyperlink"/>
+                <w:noProof/>
+              </w:rPr>
+              <w:t>SCOPE</w:t>
+            </w:r>
+            <w:r>
+              <w:rPr>
+                <w:noProof/>
+                <w:webHidden/>
+              </w:rPr>
+              <w:tab/>
+            </w:r>
+            <w:r>
+              <w:rPr>
+                <w:noProof/>
+                <w:webHidden/>
+              </w:rPr>
+              <w:fldChar w:fldCharType="begin"/>
+            </w:r>
+            <w:r>
+              <w:rPr>
+                <w:noProof/>
+                <w:webHidden/>
+              </w:rPr>
+              <w:instrText xml:space="preserve"> PAGEREF _Toc87904308 \h </w:instrText>
+            </w:r>
+            <w:r>
+              <w:rPr>
+                <w:noProof/>
+                <w:webHidden/>
+              </w:rPr>
+            </w:r>
+            <w:r>
+              <w:rPr>
+                <w:noProof/>
+                <w:webHidden/>
+              </w:rPr>
+              <w:fldChar w:fldCharType="separate"/>
+            </w:r>
+            <w:r>
+              <w:rPr>
+                <w:noProof/>
+                <w:webHidden/>
+              </w:rPr>
+              <w:t>3</w:t>
+            </w:r>
+            <w:r>
+              <w:rPr>
+                <w:noProof/>
+                <w:webHidden/>
+              </w:rPr>
+              <w:fldChar w:fldCharType="end"/>
+            </w:r>
+          </w:hyperlink>
+        </w:p>
+        <w:p>
+          <w:pPr>
+            <w:pStyle w:val="TOC3"/>
+            <w:tabs>
+              <w:tab w:val="left" w:pos="1320"/>
+              <w:tab w:val="right" w:leader="dot" w:pos="8494"/>
+            </w:tabs>
+            <w:rPr>
+              <w:rFonts w:eastAsiaTheme="minorEastAsia"/>
+              <w:noProof/>
+              <w:lang w:eastAsia="es-ES"/>
+            </w:rPr>
+          </w:pPr>
+          <w:hyperlink w:anchor="_Toc87904309" w:history="1">
+            <w:r>
+              <w:rPr>
+                <w:rStyle w:val="Hyperlink"/>
+                <w:noProof/>
+              </w:rPr>
+              <w:t>1.1.1.</w:t>
+            </w:r>
+            <w:r>
+              <w:rPr>
+                <w:rFonts w:eastAsiaTheme="minorEastAsia"/>
+                <w:noProof/>
+                <w:lang w:eastAsia="es-ES"/>
+              </w:rPr>
+              <w:tab/>
+            </w:r>
+            <w:r>
+              <w:rPr>
+                <w:rStyle w:val="Hyperlink"/>
+                <w:noProof/>
+              </w:rPr>
+              <w:t>In Scope</w:t>
+            </w:r>
+            <w:r>
+              <w:rPr>
+                <w:noProof/>
+                <w:webHidden/>
+              </w:rPr>
+              <w:tab/>
+            </w:r>
+            <w:r>
+              <w:rPr>
+                <w:noProof/>
+                <w:webHidden/>
+              </w:rPr>
+              <w:fldChar w:fldCharType="begin"/>
+            </w:r>
+            <w:r>
+              <w:rPr>
+                <w:noProof/>
+                <w:webHidden/>
+              </w:rPr>
+              <w:instrText xml:space="preserve"> PAGEREF _Toc87904309 \h </w:instrText>
+            </w:r>
+            <w:r>
+              <w:rPr>
+                <w:noProof/>
+                <w:webHidden/>
+              </w:rPr>
+            </w:r>
+            <w:r>
+              <w:rPr>
+                <w:noProof/>
+                <w:webHidden/>
+              </w:rPr>
+              <w:fldChar w:fldCharType="separate"/>
+            </w:r>
+            <w:r>
+              <w:rPr>
+                <w:noProof/>
+                <w:webHidden/>
+              </w:rPr>
+              <w:t>3</w:t>
+            </w:r>
+            <w:r>
+              <w:rPr>
+                <w:noProof/>
+                <w:webHidden/>
+              </w:rPr>
+              <w:fldChar w:fldCharType="end"/>
+            </w:r>
+          </w:hyperlink>
+        </w:p>
+        <w:p>
+          <w:pPr>
+            <w:pStyle w:val="TOC3"/>
+            <w:tabs>
+              <w:tab w:val="left" w:pos="1320"/>
+              <w:tab w:val="right" w:leader="dot" w:pos="8494"/>
+            </w:tabs>
+            <w:rPr>
+              <w:rFonts w:eastAsiaTheme="minorEastAsia"/>
+              <w:noProof/>
+              <w:lang w:eastAsia="es-ES"/>
+            </w:rPr>
+          </w:pPr>
+          <w:hyperlink w:anchor="_Toc87904310" w:history="1">
+            <w:r>
+              <w:rPr>
+                <w:rStyle w:val="Hyperlink"/>
+                <w:noProof/>
+              </w:rPr>
+              <w:t>1.1.2.</w:t>
+            </w:r>
+            <w:r>
+              <w:rPr>
+                <w:rFonts w:eastAsiaTheme="minorEastAsia"/>
+                <w:noProof/>
+                <w:lang w:eastAsia="es-ES"/>
+              </w:rPr>
+              <w:tab/>
+            </w:r>
+            <w:r>
+              <w:rPr>
+                <w:rStyle w:val="Hyperlink"/>
+                <w:noProof/>
+              </w:rPr>
+              <w:t>Out of Scope</w:t>
+            </w:r>
+            <w:r>
+              <w:rPr>
+                <w:noProof/>
+                <w:webHidden/>
+              </w:rPr>
+              <w:tab/>
+            </w:r>
+            <w:r>
+              <w:rPr>
+                <w:noProof/>
+                <w:webHidden/>
+              </w:rPr>
+              <w:fldChar w:fldCharType="begin"/>
+            </w:r>
+            <w:r>
+              <w:rPr>
+                <w:noProof/>
+                <w:webHidden/>
+              </w:rPr>
+              <w:instrText xml:space="preserve"> PAGEREF _Toc87904310 \h </w:instrText>
+            </w:r>
+            <w:r>
+              <w:rPr>
+                <w:noProof/>
+                <w:webHidden/>
+              </w:rPr>
+            </w:r>
+            <w:r>
+              <w:rPr>
+                <w:noProof/>
+                <w:webHidden/>
+              </w:rPr>
+              <w:fldChar w:fldCharType="separate"/>
+            </w:r>
+            <w:r>
+              <w:rPr>
+                <w:noProof/>
+                <w:webHidden/>
+              </w:rPr>
+              <w:t>3</w:t>
+            </w:r>
+            <w:r>
+              <w:rPr>
+                <w:noProof/>
+                <w:webHidden/>
+              </w:rPr>
+              <w:fldChar w:fldCharType="end"/>
+            </w:r>
+          </w:hyperlink>
+        </w:p>
+        <w:p>
+          <w:pPr>
+            <w:pStyle w:val="TOC2"/>
+            <w:tabs>
+              <w:tab w:val="left" w:pos="660"/>
+            </w:tabs>
+            <w:rPr>
+              <w:rFonts w:cstheme="minorBidi"/>
+              <w:noProof/>
+              <w:lang w:val="es-ES" w:eastAsia="es-ES"/>
+            </w:rPr>
+          </w:pPr>
+          <w:hyperlink w:anchor="_Toc87904311" w:history="1">
+            <w:r>
+              <w:rPr>
+                <w:rStyle w:val="Hyperlink"/>
+                <w:noProof/>
+              </w:rPr>
+              <w:t>1.2.</w:t>
+            </w:r>
+            <w:r>
+              <w:rPr>
+                <w:rFonts w:cstheme="minorBidi"/>
+                <w:noProof/>
+                <w:lang w:val="es-ES" w:eastAsia="es-ES"/>
+              </w:rPr>
+              <w:tab/>
+            </w:r>
+            <w:r>
+              <w:rPr>
+                <w:rStyle w:val="Hyperlink"/>
+                <w:noProof/>
+              </w:rPr>
+              <w:t>QUALITY OBJETIVE</w:t>
+            </w:r>
+            <w:r>
+              <w:rPr>
+                <w:noProof/>
+                <w:webHidden/>
+              </w:rPr>
+              <w:tab/>
+            </w:r>
+            <w:r>
+              <w:rPr>
+                <w:noProof/>
+                <w:webHidden/>
+              </w:rPr>
+              <w:fldChar w:fldCharType="begin"/>
+            </w:r>
+            <w:r>
+              <w:rPr>
+                <w:noProof/>
+                <w:webHidden/>
+              </w:rPr>
+              <w:instrText xml:space="preserve"> PAGEREF _Toc87904311 \h </w:instrText>
+            </w:r>
+            <w:r>
+              <w:rPr>
+                <w:noProof/>
+                <w:webHidden/>
+              </w:rPr>
+            </w:r>
+            <w:r>
+              <w:rPr>
+                <w:noProof/>
+                <w:webHidden/>
+              </w:rPr>
+              <w:fldChar w:fldCharType="separate"/>
+            </w:r>
+            <w:r>
+              <w:rPr>
+                <w:noProof/>
+                <w:webHidden/>
+              </w:rPr>
+              <w:t>3</w:t>
+            </w:r>
+            <w:r>
+              <w:rPr>
+                <w:noProof/>
+                <w:webHidden/>
+              </w:rPr>
+              <w:fldChar w:fldCharType="end"/>
+            </w:r>
+          </w:hyperlink>
+        </w:p>
+        <w:p>
+          <w:pPr>
+            <w:pStyle w:val="TOC1"/>
+            <w:tabs>
+              <w:tab w:val="left" w:pos="440"/>
+              <w:tab w:val="right" w:leader="dot" w:pos="8494"/>
+            </w:tabs>
+            <w:rPr>
+              <w:rFonts w:cstheme="minorBidi"/>
+              <w:noProof/>
+              <w:lang w:val="es-ES" w:eastAsia="es-ES"/>
+            </w:rPr>
+          </w:pPr>
+          <w:hyperlink w:anchor="_Toc87904312" w:history="1">
+            <w:r>
+              <w:rPr>
+                <w:rStyle w:val="Hyperlink"/>
+                <w:noProof/>
+              </w:rPr>
+              <w:t>2.</w:t>
+            </w:r>
+            <w:r>
+              <w:rPr>
+                <w:rFonts w:cstheme="minorBidi"/>
+                <w:noProof/>
+                <w:lang w:val="es-ES" w:eastAsia="es-ES"/>
+              </w:rPr>
+              <w:tab/>
+            </w:r>
+            <w:r>
+              <w:rPr>
+                <w:rStyle w:val="Hyperlink"/>
+                <w:noProof/>
+              </w:rPr>
+              <w:t>TEST STRATEGY</w:t>
+            </w:r>
+            <w:r>
+              <w:rPr>
+                <w:noProof/>
+                <w:webHidden/>
+              </w:rPr>
+              <w:tab/>
+            </w:r>
+            <w:r>
+              <w:rPr>
+                <w:noProof/>
+                <w:webHidden/>
+              </w:rPr>
+              <w:fldChar w:fldCharType="begin"/>
+            </w:r>
+            <w:r>
+              <w:rPr>
+                <w:noProof/>
+                <w:webHidden/>
+              </w:rPr>
+              <w:instrText xml:space="preserve"> PAGEREF _Toc87904312 \h </w:instrText>
+            </w:r>
+            <w:r>
+              <w:rPr>
+                <w:noProof/>
+                <w:webHidden/>
+              </w:rPr>
+            </w:r>
+            <w:r>
+              <w:rPr>
+                <w:noProof/>
+                <w:webHidden/>
+              </w:rPr>
+              <w:fldChar w:fldCharType="separate"/>
+            </w:r>
+            <w:r>
+              <w:rPr>
+                <w:noProof/>
+                <w:webHidden/>
+              </w:rPr>
+              <w:t>4</w:t>
+            </w:r>
+            <w:r>
+              <w:rPr>
+                <w:noProof/>
+                <w:webHidden/>
+              </w:rPr>
+              <w:fldChar w:fldCharType="end"/>
+            </w:r>
+          </w:hyperlink>
+        </w:p>
+        <w:p>
+          <w:pPr>
+            <w:pStyle w:val="TOC2"/>
+            <w:tabs>
+              <w:tab w:val="left" w:pos="660"/>
+            </w:tabs>
+            <w:rPr>
+              <w:rFonts w:cstheme="minorBidi"/>
+              <w:noProof/>
+              <w:lang w:val="es-ES" w:eastAsia="es-ES"/>
+            </w:rPr>
+          </w:pPr>
+          <w:hyperlink w:anchor="_Toc87904313" w:history="1">
+            <w:r>
+              <w:rPr>
+                <w:rStyle w:val="Hyperlink"/>
+                <w:noProof/>
+              </w:rPr>
+              <w:t>2.1.</w:t>
+            </w:r>
+            <w:r>
+              <w:rPr>
+                <w:rFonts w:cstheme="minorBidi"/>
+                <w:noProof/>
+                <w:lang w:val="es-ES" w:eastAsia="es-ES"/>
+              </w:rPr>
+              <w:tab/>
+            </w:r>
+            <w:r>
+              <w:rPr>
+                <w:rStyle w:val="Hyperlink"/>
+                <w:noProof/>
+              </w:rPr>
+              <w:t>Test Objetives</w:t>
+            </w:r>
+            <w:r>
+              <w:rPr>
+                <w:noProof/>
+                <w:webHidden/>
+              </w:rPr>
+              <w:tab/>
+            </w:r>
+            <w:r>
+              <w:rPr>
+                <w:noProof/>
+                <w:webHidden/>
+              </w:rPr>
+              <w:fldChar w:fldCharType="begin"/>
+            </w:r>
+            <w:r>
+              <w:rPr>
+                <w:noProof/>
+                <w:webHidden/>
+              </w:rPr>
+              <w:instrText xml:space="preserve"> PAGEREF _Toc87904313 \h </w:instrText>
+            </w:r>
+            <w:r>
+              <w:rPr>
+                <w:noProof/>
+                <w:webHidden/>
+              </w:rPr>
+            </w:r>
+            <w:r>
+              <w:rPr>
+                <w:noProof/>
+                <w:webHidden/>
+              </w:rPr>
+              <w:fldChar w:fldCharType="separate"/>
+            </w:r>
+            <w:r>
+              <w:rPr>
+                <w:noProof/>
+                <w:webHidden/>
+              </w:rPr>
+              <w:t>4</w:t>
+            </w:r>
+            <w:r>
+              <w:rPr>
+                <w:noProof/>
+                <w:webHidden/>
+              </w:rPr>
+              <w:fldChar w:fldCharType="end"/>
+            </w:r>
+          </w:hyperlink>
+        </w:p>
+        <w:p>
+          <w:pPr>
+            <w:pStyle w:val="TOC2"/>
+            <w:tabs>
+              <w:tab w:val="left" w:pos="660"/>
+            </w:tabs>
+            <w:rPr>
+              <w:rFonts w:cstheme="minorBidi"/>
+              <w:noProof/>
+              <w:lang w:val="es-ES" w:eastAsia="es-ES"/>
+            </w:rPr>
+          </w:pPr>
+          <w:hyperlink w:anchor="_Toc87904314" w:history="1">
+            <w:r>
+              <w:rPr>
+                <w:rStyle w:val="Hyperlink"/>
+                <w:noProof/>
+              </w:rPr>
+              <w:t>2.2.</w:t>
+            </w:r>
+            <w:r>
+              <w:rPr>
+                <w:rFonts w:cstheme="minorBidi"/>
+                <w:noProof/>
+                <w:lang w:val="es-ES" w:eastAsia="es-ES"/>
+              </w:rPr>
+              <w:tab/>
+            </w:r>
+            <w:r>
+              <w:rPr>
+                <w:rStyle w:val="Hyperlink"/>
+                <w:noProof/>
+              </w:rPr>
+              <w:t>Test Assumptions</w:t>
+            </w:r>
+            <w:r>
+              <w:rPr>
+                <w:noProof/>
+                <w:webHidden/>
+              </w:rPr>
+              <w:tab/>
+            </w:r>
+            <w:r>
+              <w:rPr>
+                <w:noProof/>
+                <w:webHidden/>
+              </w:rPr>
+              <w:fldChar w:fldCharType="begin"/>
+            </w:r>
+            <w:r>
+              <w:rPr>
+                <w:noProof/>
+                <w:webHidden/>
+              </w:rPr>
+              <w:instrText xml:space="preserve"> PAGEREF _Toc87904314 \h </w:instrText>
+            </w:r>
+            <w:r>
+              <w:rPr>
+                <w:noProof/>
+                <w:webHidden/>
+              </w:rPr>
+            </w:r>
+            <w:r>
+              <w:rPr>
+                <w:noProof/>
+                <w:webHidden/>
+              </w:rPr>
+              <w:fldChar w:fldCharType="separate"/>
+            </w:r>
+            <w:r>
+              <w:rPr>
+                <w:noProof/>
+                <w:webHidden/>
+              </w:rPr>
+              <w:t>4</w:t>
+            </w:r>
+            <w:r>
+              <w:rPr>
+                <w:noProof/>
+                <w:webHidden/>
+              </w:rPr>
+              <w:fldChar w:fldCharType="end"/>
+            </w:r>
+          </w:hyperlink>
+        </w:p>
+        <w:p>
+          <w:pPr>
+            <w:pStyle w:val="TOC2"/>
+            <w:tabs>
+              <w:tab w:val="left" w:pos="660"/>
+            </w:tabs>
+            <w:rPr>
+              <w:rFonts w:cstheme="minorBidi"/>
+              <w:noProof/>
+              <w:lang w:val="es-ES" w:eastAsia="es-ES"/>
+            </w:rPr>
+          </w:pPr>
+          <w:hyperlink w:anchor="_Toc87904315" w:history="1">
+            <w:r>
+              <w:rPr>
+                <w:rStyle w:val="Hyperlink"/>
+                <w:noProof/>
+              </w:rPr>
+              <w:t>2.3.</w:t>
+            </w:r>
+            <w:r>
+              <w:rPr>
+                <w:rFonts w:cstheme="minorBidi"/>
+                <w:noProof/>
+                <w:lang w:val="es-ES" w:eastAsia="es-ES"/>
+              </w:rPr>
+              <w:tab/>
+            </w:r>
+            <w:r>
+              <w:rPr>
+                <w:rStyle w:val="Hyperlink"/>
+                <w:noProof/>
+              </w:rPr>
+              <w:t>Test Principles</w:t>
+            </w:r>
+            <w:r>
+              <w:rPr>
+                <w:noProof/>
+                <w:webHidden/>
+              </w:rPr>
+              <w:tab/>
+            </w:r>
+            <w:r>
+              <w:rPr>
+                <w:noProof/>
+                <w:webHidden/>
+              </w:rPr>
+              <w:fldChar w:fldCharType="begin"/>
+            </w:r>
+            <w:r>
+              <w:rPr>
+                <w:noProof/>
+                <w:webHidden/>
+              </w:rPr>
+              <w:instrText xml:space="preserve"> PAGEREF _Toc87904315 \h </w:instrText>
+            </w:r>
+            <w:r>
+              <w:rPr>
+                <w:noProof/>
+                <w:webHidden/>
+              </w:rPr>
+            </w:r>
+            <w:r>
+              <w:rPr>
+                <w:noProof/>
+                <w:webHidden/>
+              </w:rPr>
+              <w:fldChar w:fldCharType="separate"/>
+            </w:r>
+            <w:r>
+              <w:rPr>
+                <w:noProof/>
+                <w:webHidden/>
+              </w:rPr>
+              <w:t>4</w:t>
+            </w:r>
+            <w:r>
+              <w:rPr>
+                <w:noProof/>
+                <w:webHidden/>
+              </w:rPr>
+              <w:fldChar w:fldCharType="end"/>
+            </w:r>
+          </w:hyperlink>
+        </w:p>
+        <w:p>
+          <w:pPr>
+            <w:pStyle w:val="TOC2"/>
+            <w:tabs>
+              <w:tab w:val="left" w:pos="660"/>
+            </w:tabs>
+            <w:rPr>
+              <w:rFonts w:cstheme="minorBidi"/>
+              <w:noProof/>
+              <w:lang w:val="es-ES" w:eastAsia="es-ES"/>
+            </w:rPr>
+          </w:pPr>
+          <w:hyperlink w:anchor="_Toc87904316" w:history="1">
+            <w:r>
+              <w:rPr>
+                <w:rStyle w:val="Hyperlink"/>
+                <w:noProof/>
+              </w:rPr>
+              <w:t>2.4.</w:t>
+            </w:r>
+            <w:r>
+              <w:rPr>
+                <w:rFonts w:cstheme="minorBidi"/>
+                <w:noProof/>
+                <w:lang w:val="es-ES" w:eastAsia="es-ES"/>
+              </w:rPr>
+              <w:tab/>
+            </w:r>
+            <w:r>
+              <w:rPr>
+                <w:rStyle w:val="Hyperlink"/>
+                <w:noProof/>
+              </w:rPr>
+              <w:t>Data Approach</w:t>
+            </w:r>
+            <w:r>
+              <w:rPr>
+                <w:noProof/>
+                <w:webHidden/>
+              </w:rPr>
+              <w:tab/>
+            </w:r>
+            <w:r>
+              <w:rPr>
+                <w:noProof/>
+                <w:webHidden/>
+              </w:rPr>
+              <w:fldChar w:fldCharType="begin"/>
+            </w:r>
+            <w:r>
+              <w:rPr>
+                <w:noProof/>
+                <w:webHidden/>
+              </w:rPr>
+              <w:instrText xml:space="preserve"> PAGEREF _Toc87904316 \h </w:instrText>
+            </w:r>
+            <w:r>
+              <w:rPr>
+                <w:noProof/>
+                <w:webHidden/>
+              </w:rPr>
+            </w:r>
+            <w:r>
+              <w:rPr>
+                <w:noProof/>
+                <w:webHidden/>
+              </w:rPr>
+              <w:fldChar w:fldCharType="separate"/>
+            </w:r>
+            <w:r>
+              <w:rPr>
+                <w:noProof/>
+                <w:webHidden/>
+              </w:rPr>
+              <w:t>5</w:t>
+            </w:r>
+            <w:r>
+              <w:rPr>
+                <w:noProof/>
+                <w:webHidden/>
+              </w:rPr>
+              <w:fldChar w:fldCharType="end"/>
+            </w:r>
+          </w:hyperlink>
+        </w:p>
+        <w:p>
+          <w:pPr>
+            <w:pStyle w:val="TOC2"/>
+            <w:tabs>
+              <w:tab w:val="left" w:pos="660"/>
+            </w:tabs>
+            <w:rPr>
+              <w:rFonts w:cstheme="minorBidi"/>
+              <w:noProof/>
+              <w:lang w:val="es-ES" w:eastAsia="es-ES"/>
+            </w:rPr>
+          </w:pPr>
+          <w:hyperlink w:anchor="_Toc87904317" w:history="1">
+            <w:r>
+              <w:rPr>
+                <w:rStyle w:val="Hyperlink"/>
+                <w:noProof/>
+              </w:rPr>
+              <w:t>2.5.</w:t>
+            </w:r>
+            <w:r>
+              <w:rPr>
+                <w:rFonts w:cstheme="minorBidi"/>
+                <w:noProof/>
+                <w:lang w:val="es-ES" w:eastAsia="es-ES"/>
+              </w:rPr>
+              <w:tab/>
+            </w:r>
+            <w:r>
+              <w:rPr>
+                <w:rStyle w:val="Hyperlink"/>
+                <w:noProof/>
+              </w:rPr>
+              <w:t>Levels of Testing</w:t>
+            </w:r>
+            <w:r>
+              <w:rPr>
+                <w:noProof/>
+                <w:webHidden/>
+              </w:rPr>
+              <w:tab/>
+            </w:r>
+            <w:r>
+              <w:rPr>
+                <w:noProof/>
+                <w:webHidden/>
+              </w:rPr>
+              <w:fldChar w:fldCharType="begin"/>
+            </w:r>
+            <w:r>
+              <w:rPr>
+                <w:noProof/>
+                <w:webHidden/>
+              </w:rPr>
+              <w:instrText xml:space="preserve"> PAGEREF _Toc87904317 \h </w:instrText>
+            </w:r>
+            <w:r>
+              <w:rPr>
+                <w:noProof/>
+                <w:webHidden/>
+              </w:rPr>
+            </w:r>
+            <w:r>
+              <w:rPr>
+                <w:noProof/>
+                <w:webHidden/>
+              </w:rPr>
+              <w:fldChar w:fldCharType="separate"/>
+            </w:r>
+            <w:r>
+              <w:rPr>
+                <w:noProof/>
+                <w:webHidden/>
+              </w:rPr>
+              <w:t>5</w:t>
+            </w:r>
+            <w:r>
+              <w:rPr>
+                <w:noProof/>
+                <w:webHidden/>
+              </w:rPr>
+              <w:fldChar w:fldCharType="end"/>
+            </w:r>
+          </w:hyperlink>
+        </w:p>
+        <w:p>
+          <w:pPr>
+            <w:pStyle w:val="TOC3"/>
+            <w:tabs>
+              <w:tab w:val="left" w:pos="1320"/>
+              <w:tab w:val="right" w:leader="dot" w:pos="8494"/>
+            </w:tabs>
+            <w:rPr>
+              <w:rFonts w:eastAsiaTheme="minorEastAsia"/>
+              <w:noProof/>
+              <w:lang w:eastAsia="es-ES"/>
+            </w:rPr>
+          </w:pPr>
+          <w:hyperlink w:anchor="_Toc87904318" w:history="1">
+            <w:r>
+              <w:rPr>
+                <w:rStyle w:val="Hyperlink"/>
+                <w:noProof/>
+              </w:rPr>
+              <w:t>2.5.1.</w:t>
+            </w:r>
+            <w:r>
+              <w:rPr>
+                <w:rFonts w:eastAsiaTheme="minorEastAsia"/>
+                <w:noProof/>
+                <w:lang w:eastAsia="es-ES"/>
+              </w:rPr>
+              <w:tab/>
+            </w:r>
+            <w:r>
+              <w:rPr>
+                <w:rStyle w:val="Hyperlink"/>
+                <w:noProof/>
+              </w:rPr>
+              <w:t>Exploratory</w:t>
+            </w:r>
+            <w:r>
+              <w:rPr>
+                <w:noProof/>
+                <w:webHidden/>
+              </w:rPr>
+              <w:tab/>
+            </w:r>
+            <w:r>
+              <w:rPr>
+                <w:noProof/>
+                <w:webHidden/>
+              </w:rPr>
+              <w:fldChar w:fldCharType="begin"/>
+            </w:r>
+            <w:r>
+              <w:rPr>
+                <w:noProof/>
+                <w:webHidden/>
+              </w:rPr>
+              <w:instrText xml:space="preserve"> PAGEREF _Toc87904318 \h </w:instrText>
+            </w:r>
+            <w:r>
+              <w:rPr>
+                <w:noProof/>
+                <w:webHidden/>
+              </w:rPr>
+            </w:r>
+            <w:r>
+              <w:rPr>
+                <w:noProof/>
+                <w:webHidden/>
+              </w:rPr>
+              <w:fldChar w:fldCharType="separate"/>
+            </w:r>
+            <w:r>
+              <w:rPr>
+                <w:noProof/>
+                <w:webHidden/>
+              </w:rPr>
+              <w:t>5</w:t>
+            </w:r>
+            <w:r>
+              <w:rPr>
+                <w:noProof/>
+                <w:webHidden/>
+              </w:rPr>
+              <w:fldChar w:fldCharType="end"/>
+            </w:r>
+          </w:hyperlink>
+        </w:p>
+        <w:p>
+          <w:pPr>
+            <w:pStyle w:val="TOC3"/>
+            <w:tabs>
+              <w:tab w:val="left" w:pos="1320"/>
+              <w:tab w:val="right" w:leader="dot" w:pos="8494"/>
+            </w:tabs>
+            <w:rPr>
+              <w:rFonts w:eastAsiaTheme="minorEastAsia"/>
+              <w:noProof/>
+              <w:lang w:eastAsia="es-ES"/>
+            </w:rPr>
+          </w:pPr>
+          <w:hyperlink w:anchor="_Toc87904319" w:history="1">
+            <w:r>
+              <w:rPr>
+                <w:rStyle w:val="Hyperlink"/>
+                <w:noProof/>
+                <w:lang w:val="en-US"/>
+              </w:rPr>
+              <w:t>2.5.2.</w:t>
+            </w:r>
+            <w:r>
+              <w:rPr>
+                <w:rFonts w:eastAsiaTheme="minorEastAsia"/>
+                <w:noProof/>
+                <w:lang w:eastAsia="es-ES"/>
+              </w:rPr>
+              <w:tab/>
+            </w:r>
+            <w:r>
+              <w:rPr>
+                <w:rStyle w:val="Hyperlink"/>
+                <w:noProof/>
+                <w:lang w:val="en-US"/>
+              </w:rPr>
+              <w:t>Functional Test</w:t>
+            </w:r>
+            <w:r>
+              <w:rPr>
+                <w:noProof/>
+                <w:webHidden/>
+              </w:rPr>
+              <w:tab/>
+            </w:r>
+            <w:r>
+              <w:rPr>
+                <w:noProof/>
+                <w:webHidden/>
+              </w:rPr>
+              <w:fldChar w:fldCharType="begin"/>
+            </w:r>
+            <w:r>
+              <w:rPr>
+                <w:noProof/>
+                <w:webHidden/>
+              </w:rPr>
+              <w:instrText xml:space="preserve"> PAGEREF _Toc87904319 \h </w:instrText>
+            </w:r>
+            <w:r>
+              <w:rPr>
+                <w:noProof/>
+                <w:webHidden/>
+              </w:rPr>
+            </w:r>
+            <w:r>
+              <w:rPr>
+                <w:noProof/>
+                <w:webHidden/>
+              </w:rPr>
+              <w:fldChar w:fldCharType="separate"/>
+            </w:r>
+            <w:r>
+              <w:rPr>
+                <w:noProof/>
+                <w:webHidden/>
+              </w:rPr>
+              <w:t>5</w:t>
+            </w:r>
+            <w:r>
+              <w:rPr>
+                <w:noProof/>
+                <w:webHidden/>
+              </w:rPr>
+              <w:fldChar w:fldCharType="end"/>
+            </w:r>
+          </w:hyperlink>
+        </w:p>
+        <w:p>
+          <w:pPr>
+            <w:pStyle w:val="TOC3"/>
+            <w:tabs>
+              <w:tab w:val="left" w:pos="1320"/>
+              <w:tab w:val="right" w:leader="dot" w:pos="8494"/>
+            </w:tabs>
+            <w:rPr>
+              <w:rFonts w:eastAsiaTheme="minorEastAsia"/>
+              <w:noProof/>
+              <w:lang w:eastAsia="es-ES"/>
+            </w:rPr>
+          </w:pPr>
+          <w:hyperlink w:anchor="_Toc87904320" w:history="1">
+            <w:r>
+              <w:rPr>
+                <w:rStyle w:val="Hyperlink"/>
+                <w:noProof/>
+              </w:rPr>
+              <w:t>2.5.3.</w:t>
+            </w:r>
+            <w:r>
+              <w:rPr>
+                <w:rFonts w:eastAsiaTheme="minorEastAsia"/>
+                <w:noProof/>
+                <w:lang w:eastAsia="es-ES"/>
+              </w:rPr>
+              <w:tab/>
+            </w:r>
+            <w:r>
+              <w:rPr>
+                <w:rStyle w:val="Hyperlink"/>
+                <w:noProof/>
+              </w:rPr>
+              <w:t>Non-functional test</w:t>
+            </w:r>
+            <w:r>
+              <w:rPr>
+                <w:noProof/>
+                <w:webHidden/>
+              </w:rPr>
+              <w:tab/>
+            </w:r>
+            <w:r>
+              <w:rPr>
+                <w:noProof/>
+                <w:webHidden/>
+              </w:rPr>
+              <w:fldChar w:fldCharType="begin"/>
+            </w:r>
+            <w:r>
+              <w:rPr>
+                <w:noProof/>
+                <w:webHidden/>
+              </w:rPr>
+              <w:instrText xml:space="preserve"> PAGEREF _Toc87904320 \h </w:instrText>
+            </w:r>
+            <w:r>
+              <w:rPr>
+                <w:noProof/>
+                <w:webHidden/>
+              </w:rPr>
+            </w:r>
+            <w:r>
+              <w:rPr>
+                <w:noProof/>
+                <w:webHidden/>
+              </w:rPr>
+              <w:fldChar w:fldCharType="separate"/>
+            </w:r>
+            <w:r>
+              <w:rPr>
+                <w:noProof/>
+                <w:webHidden/>
+              </w:rPr>
+              <w:t>5</w:t>
+            </w:r>
+            <w:r>
+              <w:rPr>
+                <w:noProof/>
+                <w:webHidden/>
+              </w:rPr>
+              <w:fldChar w:fldCharType="end"/>
+            </w:r>
+          </w:hyperlink>
+        </w:p>
+        <w:p>
+          <w:pPr>
+            <w:pStyle w:val="TOC2"/>
+            <w:tabs>
+              <w:tab w:val="left" w:pos="660"/>
+            </w:tabs>
+            <w:rPr>
+              <w:rFonts w:cstheme="minorBidi"/>
+              <w:noProof/>
+              <w:lang w:val="es-ES" w:eastAsia="es-ES"/>
+            </w:rPr>
+          </w:pPr>
+          <w:hyperlink w:anchor="_Toc87904321" w:history="1">
+            <w:r>
+              <w:rPr>
+                <w:rStyle w:val="Hyperlink"/>
+                <w:noProof/>
+              </w:rPr>
+              <w:t>2.6.</w:t>
+            </w:r>
+            <w:r>
+              <w:rPr>
+                <w:rFonts w:cstheme="minorBidi"/>
+                <w:noProof/>
+                <w:lang w:val="es-ES" w:eastAsia="es-ES"/>
+              </w:rPr>
+              <w:tab/>
+            </w:r>
+            <w:r>
+              <w:rPr>
+                <w:rStyle w:val="Hyperlink"/>
+                <w:noProof/>
+              </w:rPr>
+              <w:t>Bug Triage</w:t>
+            </w:r>
+            <w:r>
+              <w:rPr>
+                <w:noProof/>
+                <w:webHidden/>
+              </w:rPr>
+              <w:tab/>
+            </w:r>
+            <w:r>
+              <w:rPr>
+                <w:noProof/>
+                <w:webHidden/>
+              </w:rPr>
+              <w:fldChar w:fldCharType="begin"/>
+            </w:r>
+            <w:r>
+              <w:rPr>
+                <w:noProof/>
+                <w:webHidden/>
+              </w:rPr>
+              <w:instrText xml:space="preserve"> PAGEREF _Toc87904321 \h </w:instrText>
+            </w:r>
+            <w:r>
+              <w:rPr>
+                <w:noProof/>
+                <w:webHidden/>
+              </w:rPr>
+            </w:r>
+            <w:r>
+              <w:rPr>
+                <w:noProof/>
+                <w:webHidden/>
+              </w:rPr>
+              <w:fldChar w:fldCharType="separate"/>
+            </w:r>
+            <w:r>
+              <w:rPr>
+                <w:noProof/>
+                <w:webHidden/>
+              </w:rPr>
+              <w:t>6</w:t>
+            </w:r>
+            <w:r>
+              <w:rPr>
+                <w:noProof/>
+                <w:webHidden/>
+              </w:rPr>
+              <w:fldChar w:fldCharType="end"/>
+            </w:r>
+          </w:hyperlink>
+        </w:p>
+        <w:p>
+          <w:pPr>
+            <w:pStyle w:val="TOC2"/>
+            <w:tabs>
+              <w:tab w:val="left" w:pos="660"/>
+            </w:tabs>
+            <w:rPr>
+              <w:rFonts w:cstheme="minorBidi"/>
+              <w:noProof/>
+              <w:lang w:val="es-ES" w:eastAsia="es-ES"/>
+            </w:rPr>
+          </w:pPr>
+          <w:hyperlink w:anchor="_Toc87904322" w:history="1">
+            <w:r>
+              <w:rPr>
+                <w:rStyle w:val="Hyperlink"/>
+                <w:noProof/>
+              </w:rPr>
+              <w:t>2.7.</w:t>
+            </w:r>
+            <w:r>
+              <w:rPr>
+                <w:rFonts w:cstheme="minorBidi"/>
+                <w:noProof/>
+                <w:lang w:val="es-ES" w:eastAsia="es-ES"/>
+              </w:rPr>
+              <w:tab/>
+            </w:r>
+            <w:r>
+              <w:rPr>
+                <w:rStyle w:val="Hyperlink"/>
+                <w:noProof/>
+              </w:rPr>
+              <w:t>Test Completeness</w:t>
+            </w:r>
+            <w:r>
+              <w:rPr>
+                <w:noProof/>
+                <w:webHidden/>
+              </w:rPr>
+              <w:tab/>
+            </w:r>
+            <w:r>
+              <w:rPr>
+                <w:noProof/>
+                <w:webHidden/>
+              </w:rPr>
+              <w:fldChar w:fldCharType="begin"/>
+            </w:r>
+            <w:r>
+              <w:rPr>
+                <w:noProof/>
+                <w:webHidden/>
+              </w:rPr>
+              <w:instrText xml:space="preserve"> PAGEREF _Toc87904322 \h </w:instrText>
+            </w:r>
+            <w:r>
+              <w:rPr>
+                <w:noProof/>
+                <w:webHidden/>
+              </w:rPr>
+            </w:r>
+            <w:r>
+              <w:rPr>
+                <w:noProof/>
+                <w:webHidden/>
+              </w:rPr>
+              <w:fldChar w:fldCharType="separate"/>
+            </w:r>
+            <w:r>
+              <w:rPr>
+                <w:noProof/>
+                <w:webHidden/>
+              </w:rPr>
+              <w:t>6</w:t>
+            </w:r>
+            <w:r>
+              <w:rPr>
+                <w:noProof/>
+                <w:webHidden/>
+              </w:rPr>
+              <w:fldChar w:fldCharType="end"/>
+            </w:r>
+          </w:hyperlink>
+        </w:p>
+        <w:p>
+          <w:pPr>
+            <w:pStyle w:val="TOC2"/>
+            <w:tabs>
+              <w:tab w:val="left" w:pos="660"/>
+            </w:tabs>
+            <w:rPr>
+              <w:rFonts w:cstheme="minorBidi"/>
+              <w:noProof/>
+              <w:lang w:val="es-ES" w:eastAsia="es-ES"/>
+            </w:rPr>
+          </w:pPr>
+          <w:hyperlink w:anchor="_Toc87904323" w:history="1">
+            <w:r>
+              <w:rPr>
+                <w:rStyle w:val="Hyperlink"/>
+                <w:noProof/>
+              </w:rPr>
+              <w:t>2.8.</w:t>
+            </w:r>
+            <w:r>
+              <w:rPr>
+                <w:rFonts w:cstheme="minorBidi"/>
+                <w:noProof/>
+                <w:lang w:val="es-ES" w:eastAsia="es-ES"/>
+              </w:rPr>
+              <w:tab/>
+            </w:r>
+            <w:r>
+              <w:rPr>
+                <w:rStyle w:val="Hyperlink"/>
+                <w:noProof/>
+              </w:rPr>
+              <w:t>Test Deliverables</w:t>
+            </w:r>
+            <w:r>
+              <w:rPr>
+                <w:noProof/>
+                <w:webHidden/>
+              </w:rPr>
+              <w:tab/>
+            </w:r>
+            <w:r>
+              <w:rPr>
+                <w:noProof/>
+                <w:webHidden/>
+              </w:rPr>
+              <w:fldChar w:fldCharType="begin"/>
+            </w:r>
+            <w:r>
+              <w:rPr>
+                <w:noProof/>
+                <w:webHidden/>
+              </w:rPr>
+              <w:instrText xml:space="preserve"> PAGEREF _Toc87904323 \h </w:instrText>
+            </w:r>
+            <w:r>
+              <w:rPr>
+                <w:noProof/>
+                <w:webHidden/>
+              </w:rPr>
+            </w:r>
+            <w:r>
+              <w:rPr>
+                <w:noProof/>
+                <w:webHidden/>
+              </w:rPr>
+              <w:fldChar w:fldCharType="separate"/>
+            </w:r>
+            <w:r>
+              <w:rPr>
+                <w:noProof/>
+                <w:webHidden/>
+              </w:rPr>
+              <w:t>7</w:t>
+            </w:r>
+            <w:r>
+              <w:rPr>
+                <w:noProof/>
+                <w:webHidden/>
+              </w:rPr>
+              <w:fldChar w:fldCharType="end"/>
+            </w:r>
+          </w:hyperlink>
+        </w:p>
+        <w:p>
+          <w:pPr>
+            <w:pStyle w:val="TOC1"/>
+            <w:tabs>
+              <w:tab w:val="left" w:pos="440"/>
+              <w:tab w:val="right" w:leader="dot" w:pos="8494"/>
+            </w:tabs>
+            <w:rPr>
+              <w:rFonts w:cstheme="minorBidi"/>
+              <w:noProof/>
+              <w:lang w:val="es-ES" w:eastAsia="es-ES"/>
+            </w:rPr>
+          </w:pPr>
+          <w:hyperlink w:anchor="_Toc87904324" w:history="1">
+            <w:r>
+              <w:rPr>
+                <w:rStyle w:val="Hyperlink"/>
+                <w:noProof/>
+              </w:rPr>
+              <w:t>3.</w:t>
+            </w:r>
+            <w:r>
+              <w:rPr>
+                <w:rFonts w:cstheme="minorBidi"/>
+                <w:noProof/>
+                <w:lang w:val="es-ES" w:eastAsia="es-ES"/>
+              </w:rPr>
+              <w:tab/>
+            </w:r>
+            <w:r>
+              <w:rPr>
+                <w:rStyle w:val="Hyperlink"/>
+                <w:noProof/>
+              </w:rPr>
+              <w:t>EXECUTION STRATEGY</w:t>
+            </w:r>
+            <w:r>
+              <w:rPr>
+                <w:noProof/>
+                <w:webHidden/>
+              </w:rPr>
+              <w:tab/>
+            </w:r>
+            <w:r>
+              <w:rPr>
+                <w:noProof/>
+                <w:webHidden/>
+              </w:rPr>
+              <w:fldChar w:fldCharType="begin"/>
+            </w:r>
+            <w:r>
+              <w:rPr>
+                <w:noProof/>
+                <w:webHidden/>
+              </w:rPr>
+              <w:instrText xml:space="preserve"> PAGEREF _Toc87904324 \h </w:instrText>
+            </w:r>
+            <w:r>
+              <w:rPr>
+                <w:noProof/>
+                <w:webHidden/>
+              </w:rPr>
+            </w:r>
+            <w:r>
+              <w:rPr>
+                <w:noProof/>
+                <w:webHidden/>
+              </w:rPr>
+              <w:fldChar w:fldCharType="separate"/>
+            </w:r>
+            <w:r>
+              <w:rPr>
+                <w:noProof/>
+                <w:webHidden/>
+              </w:rPr>
+              <w:t>8</w:t>
+            </w:r>
+            <w:r>
+              <w:rPr>
+                <w:noProof/>
+                <w:webHidden/>
+              </w:rPr>
+              <w:fldChar w:fldCharType="end"/>
+            </w:r>
+          </w:hyperlink>
+        </w:p>
+        <w:p>
+          <w:pPr>
+            <w:pStyle w:val="TOC2"/>
+            <w:tabs>
+              <w:tab w:val="left" w:pos="660"/>
+            </w:tabs>
+            <w:rPr>
+              <w:rFonts w:cstheme="minorBidi"/>
+              <w:noProof/>
+              <w:lang w:val="es-ES" w:eastAsia="es-ES"/>
+            </w:rPr>
+          </w:pPr>
+          <w:hyperlink w:anchor="_Toc87904325" w:history="1">
+            <w:r>
+              <w:rPr>
+                <w:rStyle w:val="Hyperlink"/>
+                <w:noProof/>
+              </w:rPr>
+              <w:t>3.1.</w:t>
+            </w:r>
+            <w:r>
+              <w:rPr>
+                <w:rFonts w:cstheme="minorBidi"/>
+                <w:noProof/>
+                <w:lang w:val="es-ES" w:eastAsia="es-ES"/>
+              </w:rPr>
+              <w:tab/>
+            </w:r>
+            <w:r>
+              <w:rPr>
+                <w:rStyle w:val="Hyperlink"/>
+                <w:noProof/>
+              </w:rPr>
+              <w:t>Test Cycles</w:t>
+            </w:r>
+            <w:r>
+              <w:rPr>
+                <w:noProof/>
+                <w:webHidden/>
+              </w:rPr>
+              <w:tab/>
+            </w:r>
+            <w:r>
+              <w:rPr>
+                <w:noProof/>
+                <w:webHidden/>
+              </w:rPr>
+              <w:fldChar w:fldCharType="begin"/>
+            </w:r>
+            <w:r>
+              <w:rPr>
+                <w:noProof/>
+                <w:webHidden/>
+              </w:rPr>
+              <w:instrText xml:space="preserve"> PAGEREF _Toc87904325 \h </w:instrText>
+            </w:r>
+            <w:r>
+              <w:rPr>
+                <w:noProof/>
+                <w:webHidden/>
+              </w:rPr>
+            </w:r>
+            <w:r>
+              <w:rPr>
+                <w:noProof/>
+                <w:webHidden/>
+              </w:rPr>
+              <w:fldChar w:fldCharType="separate"/>
+            </w:r>
+            <w:r>
+              <w:rPr>
+                <w:noProof/>
+                <w:webHidden/>
+              </w:rPr>
+              <w:t>8</w:t>
+            </w:r>
+            <w:r>
+              <w:rPr>
+                <w:noProof/>
+                <w:webHidden/>
+              </w:rPr>
+              <w:fldChar w:fldCharType="end"/>
+            </w:r>
+          </w:hyperlink>
+        </w:p>
+        <w:p>
+          <w:pPr>
+            <w:pStyle w:val="TOC2"/>
+            <w:tabs>
+              <w:tab w:val="left" w:pos="660"/>
+            </w:tabs>
+            <w:rPr>
+              <w:rFonts w:cstheme="minorBidi"/>
+              <w:noProof/>
+              <w:lang w:val="es-ES" w:eastAsia="es-ES"/>
+            </w:rPr>
+          </w:pPr>
+          <w:hyperlink w:anchor="_Toc87904326" w:history="1">
+            <w:r>
+              <w:rPr>
+                <w:rStyle w:val="Hyperlink"/>
+                <w:noProof/>
+              </w:rPr>
+              <w:t>3.2.</w:t>
+            </w:r>
+            <w:r>
+              <w:rPr>
+                <w:rFonts w:cstheme="minorBidi"/>
+                <w:noProof/>
+                <w:lang w:val="es-ES" w:eastAsia="es-ES"/>
+              </w:rPr>
+              <w:tab/>
+            </w:r>
+            <w:r>
+              <w:rPr>
+                <w:rStyle w:val="Hyperlink"/>
+                <w:noProof/>
+              </w:rPr>
+              <w:t>Validation and Bug Management</w:t>
+            </w:r>
+            <w:r>
+              <w:rPr>
+                <w:noProof/>
+                <w:webHidden/>
+              </w:rPr>
+              <w:tab/>
+            </w:r>
+            <w:r>
+              <w:rPr>
+                <w:noProof/>
+                <w:webHidden/>
+              </w:rPr>
+              <w:fldChar w:fldCharType="begin"/>
+            </w:r>
+            <w:r>
+              <w:rPr>
+                <w:noProof/>
+                <w:webHidden/>
+              </w:rPr>
+              <w:instrText xml:space="preserve"> PAGEREF _Toc87904326 \h </w:instrText>
+            </w:r>
+            <w:r>
+              <w:rPr>
+                <w:noProof/>
+                <w:webHidden/>
+              </w:rPr>
+            </w:r>
+            <w:r>
+              <w:rPr>
+                <w:noProof/>
+                <w:webHidden/>
+              </w:rPr>
+              <w:fldChar w:fldCharType="separate"/>
+            </w:r>
+            <w:r>
+              <w:rPr>
+                <w:noProof/>
+                <w:webHidden/>
+              </w:rPr>
+              <w:t>8</w:t>
+            </w:r>
+            <w:r>
+              <w:rPr>
+                <w:noProof/>
+                <w:webHidden/>
+              </w:rPr>
+              <w:fldChar w:fldCharType="end"/>
+            </w:r>
+          </w:hyperlink>
+        </w:p>
+        <w:p>
+          <w:pPr>
+            <w:pStyle w:val="TOC1"/>
+            <w:tabs>
+              <w:tab w:val="left" w:pos="440"/>
+              <w:tab w:val="right" w:leader="dot" w:pos="8494"/>
+            </w:tabs>
+            <w:rPr>
+              <w:rFonts w:cstheme="minorBidi"/>
+              <w:noProof/>
+              <w:lang w:val="es-ES" w:eastAsia="es-ES"/>
+            </w:rPr>
+          </w:pPr>
+          <w:hyperlink w:anchor="_Toc87904327" w:history="1">
+            <w:r>
+              <w:rPr>
+                <w:rStyle w:val="Hyperlink"/>
+                <w:noProof/>
+              </w:rPr>
+              <w:t>4.</w:t>
+            </w:r>
+            <w:r>
+              <w:rPr>
+                <w:rFonts w:cstheme="minorBidi"/>
+                <w:noProof/>
+                <w:lang w:val="es-ES" w:eastAsia="es-ES"/>
+              </w:rPr>
+              <w:tab/>
+            </w:r>
+            <w:r>
+              <w:rPr>
+                <w:rStyle w:val="Hyperlink"/>
+                <w:noProof/>
+              </w:rPr>
+              <w:t>TEST MANAGEMENT PROCESS</w:t>
+            </w:r>
+            <w:r>
+              <w:rPr>
+                <w:noProof/>
+                <w:webHidden/>
+              </w:rPr>
+              <w:tab/>
+            </w:r>
+            <w:r>
+              <w:rPr>
+                <w:noProof/>
+                <w:webHidden/>
+              </w:rPr>
+              <w:fldChar w:fldCharType="begin"/>
+            </w:r>
+            <w:r>
+              <w:rPr>
+                <w:noProof/>
+                <w:webHidden/>
+              </w:rPr>
+              <w:instrText xml:space="preserve"> PAGEREF _Toc87904327 \h </w:instrText>
+            </w:r>
+            <w:r>
+              <w:rPr>
+                <w:noProof/>
+                <w:webHidden/>
+              </w:rPr>
+            </w:r>
+            <w:r>
+              <w:rPr>
+                <w:noProof/>
+                <w:webHidden/>
+              </w:rPr>
+              <w:fldChar w:fldCharType="separate"/>
+            </w:r>
+            <w:r>
+              <w:rPr>
+                <w:noProof/>
+                <w:webHidden/>
+              </w:rPr>
+              <w:t>9</w:t>
+            </w:r>
+            <w:r>
+              <w:rPr>
+                <w:noProof/>
+                <w:webHidden/>
+              </w:rPr>
+              <w:fldChar w:fldCharType="end"/>
+            </w:r>
+          </w:hyperlink>
+        </w:p>
+        <w:p>
+          <w:pPr>
+            <w:pStyle w:val="TOC2"/>
+            <w:tabs>
+              <w:tab w:val="left" w:pos="660"/>
+            </w:tabs>
+            <w:rPr>
+              <w:rFonts w:cstheme="minorBidi"/>
+              <w:noProof/>
+              <w:lang w:val="es-ES" w:eastAsia="es-ES"/>
+            </w:rPr>
+          </w:pPr>
+          <w:hyperlink w:anchor="_Toc87904328" w:history="1">
+            <w:r>
+              <w:rPr>
+                <w:rStyle w:val="Hyperlink"/>
+                <w:noProof/>
+              </w:rPr>
+              <w:t>4.1.</w:t>
+            </w:r>
+            <w:r>
+              <w:rPr>
+                <w:rFonts w:cstheme="minorBidi"/>
+                <w:noProof/>
+                <w:lang w:val="es-ES" w:eastAsia="es-ES"/>
+              </w:rPr>
+              <w:tab/>
+            </w:r>
+            <w:r>
+              <w:rPr>
+                <w:rStyle w:val="Hyperlink"/>
+                <w:noProof/>
+              </w:rPr>
+              <w:t>Test Management Tool</w:t>
+            </w:r>
+            <w:r>
+              <w:rPr>
+                <w:noProof/>
+                <w:webHidden/>
+              </w:rPr>
+              <w:tab/>
+            </w:r>
+            <w:r>
+              <w:rPr>
+                <w:noProof/>
+                <w:webHidden/>
+              </w:rPr>
+              <w:fldChar w:fldCharType="begin"/>
+            </w:r>
+            <w:r>
+              <w:rPr>
+                <w:noProof/>
+                <w:webHidden/>
+              </w:rPr>
+              <w:instrText xml:space="preserve"> PAGEREF _Toc87904328 \h </w:instrText>
+            </w:r>
+            <w:r>
+              <w:rPr>
+                <w:noProof/>
+                <w:webHidden/>
+              </w:rPr>
+            </w:r>
+            <w:r>
+              <w:rPr>
+                <w:noProof/>
+                <w:webHidden/>
+              </w:rPr>
+              <w:fldChar w:fldCharType="separate"/>
+            </w:r>
+            <w:r>
+              <w:rPr>
+                <w:noProof/>
+                <w:webHidden/>
+              </w:rPr>
+              <w:t>9</w:t>
+            </w:r>
+            <w:r>
+              <w:rPr>
+                <w:noProof/>
+                <w:webHidden/>
+              </w:rPr>
+              <w:fldChar w:fldCharType="end"/>
+            </w:r>
+          </w:hyperlink>
+        </w:p>
+        <w:p>
+          <w:pPr>
+            <w:pStyle w:val="TOC2"/>
+            <w:tabs>
+              <w:tab w:val="left" w:pos="660"/>
+            </w:tabs>
+            <w:rPr>
+              <w:rFonts w:cstheme="minorBidi"/>
+              <w:noProof/>
+              <w:lang w:val="es-ES" w:eastAsia="es-ES"/>
+            </w:rPr>
+          </w:pPr>
+          <w:hyperlink w:anchor="_Toc87904329" w:history="1">
+            <w:r>
+              <w:rPr>
+                <w:rStyle w:val="Hyperlink"/>
+                <w:noProof/>
+              </w:rPr>
+              <w:t>4.2.</w:t>
+            </w:r>
+            <w:r>
+              <w:rPr>
+                <w:rFonts w:cstheme="minorBidi"/>
+                <w:noProof/>
+                <w:lang w:val="es-ES" w:eastAsia="es-ES"/>
+              </w:rPr>
+              <w:tab/>
+            </w:r>
+            <w:r>
+              <w:rPr>
+                <w:rStyle w:val="Hyperlink"/>
+                <w:noProof/>
+              </w:rPr>
+              <w:t>Test Design Process</w:t>
+            </w:r>
+            <w:r>
+              <w:rPr>
+                <w:noProof/>
+                <w:webHidden/>
+              </w:rPr>
+              <w:tab/>
+            </w:r>
+            <w:r>
+              <w:rPr>
+                <w:noProof/>
+                <w:webHidden/>
+              </w:rPr>
+              <w:fldChar w:fldCharType="begin"/>
+            </w:r>
+            <w:r>
+              <w:rPr>
+                <w:noProof/>
+                <w:webHidden/>
+              </w:rPr>
+              <w:instrText xml:space="preserve"> PAGEREF _Toc87904329 \h </w:instrText>
+            </w:r>
+            <w:r>
+              <w:rPr>
+                <w:noProof/>
+                <w:webHidden/>
+              </w:rPr>
+            </w:r>
+            <w:r>
+              <w:rPr>
+                <w:noProof/>
+                <w:webHidden/>
+              </w:rPr>
+              <w:fldChar w:fldCharType="separate"/>
+            </w:r>
+            <w:r>
+              <w:rPr>
+                <w:noProof/>
+                <w:webHidden/>
+              </w:rPr>
+              <w:t>9</w:t>
+            </w:r>
+            <w:r>
+              <w:rPr>
+                <w:noProof/>
+                <w:webHidden/>
+              </w:rPr>
+              <w:fldChar w:fldCharType="end"/>
+            </w:r>
+          </w:hyperlink>
+        </w:p>
+        <w:p>
+          <w:pPr>
+            <w:pStyle w:val="TOC2"/>
+            <w:tabs>
+              <w:tab w:val="left" w:pos="660"/>
+            </w:tabs>
+            <w:rPr>
+              <w:rFonts w:cstheme="minorBidi"/>
+              <w:noProof/>
+              <w:lang w:val="es-ES" w:eastAsia="es-ES"/>
+            </w:rPr>
+          </w:pPr>
+          <w:hyperlink w:anchor="_Toc87904330" w:history="1">
+            <w:r>
+              <w:rPr>
+                <w:rStyle w:val="Hyperlink"/>
+                <w:noProof/>
+              </w:rPr>
+              <w:t>4.3.</w:t>
+            </w:r>
+            <w:r>
+              <w:rPr>
+                <w:rFonts w:cstheme="minorBidi"/>
+                <w:noProof/>
+                <w:lang w:val="es-ES" w:eastAsia="es-ES"/>
+              </w:rPr>
+              <w:tab/>
+            </w:r>
+            <w:r>
+              <w:rPr>
+                <w:rStyle w:val="Hyperlink"/>
+                <w:noProof/>
+              </w:rPr>
+              <w:t>Test Execution Process</w:t>
+            </w:r>
+            <w:r>
+              <w:rPr>
+                <w:noProof/>
+                <w:webHidden/>
+              </w:rPr>
+              <w:tab/>
+            </w:r>
+            <w:r>
+              <w:rPr>
+                <w:noProof/>
+                <w:webHidden/>
+              </w:rPr>
+              <w:fldChar w:fldCharType="begin"/>
+            </w:r>
+            <w:r>
+              <w:rPr>
+                <w:noProof/>
+                <w:webHidden/>
+              </w:rPr>
+              <w:instrText xml:space="preserve"> PAGEREF _Toc87904330 \h </w:instrText>
+            </w:r>
+            <w:r>
+              <w:rPr>
+                <w:noProof/>
+                <w:webHidden/>
+              </w:rPr>
+            </w:r>
+            <w:r>
+              <w:rPr>
+                <w:noProof/>
+                <w:webHidden/>
+              </w:rPr>
+              <w:fldChar w:fldCharType="separate"/>
+            </w:r>
+            <w:r>
+              <w:rPr>
+                <w:noProof/>
+                <w:webHidden/>
+              </w:rPr>
+              <w:t>9</w:t>
+            </w:r>
+            <w:r>
+              <w:rPr>
+                <w:noProof/>
+                <w:webHidden/>
+              </w:rPr>
+              <w:fldChar w:fldCharType="end"/>
+            </w:r>
+          </w:hyperlink>
+        </w:p>
+        <w:p>
+          <w:pPr>
+            <w:pStyle w:val="TOC2"/>
+            <w:tabs>
+              <w:tab w:val="left" w:pos="660"/>
+            </w:tabs>
+            <w:rPr>
+              <w:rFonts w:cstheme="minorBidi"/>
+              <w:noProof/>
+              <w:lang w:val="es-ES" w:eastAsia="es-ES"/>
+            </w:rPr>
+          </w:pPr>
+          <w:hyperlink w:anchor="_Toc87904331" w:history="1">
+            <w:r>
+              <w:rPr>
+                <w:rStyle w:val="Hyperlink"/>
+                <w:noProof/>
+              </w:rPr>
+              <w:t>4.4.</w:t>
+            </w:r>
+            <w:r>
+              <w:rPr>
+                <w:rFonts w:cstheme="minorBidi"/>
+                <w:noProof/>
+                <w:lang w:val="es-ES" w:eastAsia="es-ES"/>
+              </w:rPr>
+              <w:tab/>
+            </w:r>
+            <w:r>
+              <w:rPr>
+                <w:rStyle w:val="Hyperlink"/>
+                <w:noProof/>
+              </w:rPr>
+              <w:t>Test Risks and Mitigation Factors</w:t>
+            </w:r>
+            <w:r>
+              <w:rPr>
+                <w:noProof/>
+                <w:webHidden/>
+              </w:rPr>
+              <w:tab/>
+            </w:r>
+            <w:r>
+              <w:rPr>
+                <w:noProof/>
+                <w:webHidden/>
+              </w:rPr>
+              <w:fldChar w:fldCharType="begin"/>
+            </w:r>
+            <w:r>
+              <w:rPr>
+                <w:noProof/>
+                <w:webHidden/>
+              </w:rPr>
+              <w:instrText xml:space="preserve"> PAGEREF _Toc87904331 \h </w:instrText>
+            </w:r>
+            <w:r>
+              <w:rPr>
+                <w:noProof/>
+                <w:webHidden/>
+              </w:rPr>
+            </w:r>
+            <w:r>
+              <w:rPr>
+                <w:noProof/>
+                <w:webHidden/>
+              </w:rPr>
+              <w:fldChar w:fldCharType="separate"/>
+            </w:r>
+            <w:r>
+              <w:rPr>
+                <w:noProof/>
+                <w:webHidden/>
+              </w:rPr>
+              <w:t>9</w:t>
+            </w:r>
+            <w:r>
+              <w:rPr>
+                <w:noProof/>
+                <w:webHidden/>
+              </w:rPr>
+              <w:fldChar w:fldCharType="end"/>
+            </w:r>
+          </w:hyperlink>
+        </w:p>
+        <w:p>
+          <w:pPr>
+            <w:pStyle w:val="TOC1"/>
+            <w:tabs>
+              <w:tab w:val="left" w:pos="440"/>
+              <w:tab w:val="right" w:leader="dot" w:pos="8494"/>
+            </w:tabs>
+            <w:rPr>
+              <w:rFonts w:cstheme="minorBidi"/>
+              <w:noProof/>
+              <w:lang w:val="es-ES" w:eastAsia="es-ES"/>
+            </w:rPr>
+          </w:pPr>
+          <w:hyperlink w:anchor="_Toc87904332" w:history="1">
+            <w:r>
+              <w:rPr>
+                <w:rStyle w:val="Hyperlink"/>
+                <w:noProof/>
+              </w:rPr>
+              <w:t>5.</w:t>
+            </w:r>
+            <w:r>
+              <w:rPr>
+                <w:rFonts w:cstheme="minorBidi"/>
+                <w:noProof/>
+                <w:lang w:val="es-ES" w:eastAsia="es-ES"/>
+              </w:rPr>
+              <w:tab/>
+            </w:r>
+            <w:r>
+              <w:rPr>
+                <w:rStyle w:val="Hyperlink"/>
+                <w:noProof/>
+              </w:rPr>
+              <w:t>RESOURCE AND ENVIRONMENT</w:t>
+            </w:r>
+            <w:r>
+              <w:rPr>
+                <w:noProof/>
+                <w:webHidden/>
+              </w:rPr>
+              <w:tab/>
+            </w:r>
+            <w:r>
+              <w:rPr>
+                <w:noProof/>
+                <w:webHidden/>
+              </w:rPr>
+              <w:fldChar w:fldCharType="begin"/>
+            </w:r>
+            <w:r>
+              <w:rPr>
+                <w:noProof/>
+                <w:webHidden/>
+              </w:rPr>
+              <w:instrText xml:space="preserve"> PAGEREF _Toc87904332 \h </w:instrText>
+            </w:r>
+            <w:r>
+              <w:rPr>
+                <w:noProof/>
+                <w:webHidden/>
+              </w:rPr>
+            </w:r>
+            <w:r>
+              <w:rPr>
+                <w:noProof/>
+                <w:webHidden/>
+              </w:rPr>
+              <w:fldChar w:fldCharType="separate"/>
+            </w:r>
+            <w:r>
+              <w:rPr>
+                <w:noProof/>
+                <w:webHidden/>
+              </w:rPr>
+              <w:t>11</w:t>
+            </w:r>
+            <w:r>
+              <w:rPr>
+                <w:noProof/>
+                <w:webHidden/>
+              </w:rPr>
+              <w:fldChar w:fldCharType="end"/>
+            </w:r>
+          </w:hyperlink>
+        </w:p>
+        <w:p>
+          <w:pPr>
+            <w:pStyle w:val="TOC2"/>
+            <w:tabs>
+              <w:tab w:val="left" w:pos="660"/>
+            </w:tabs>
+            <w:rPr>
+              <w:rFonts w:cstheme="minorBidi"/>
+              <w:noProof/>
+              <w:lang w:val="es-ES" w:eastAsia="es-ES"/>
+            </w:rPr>
+          </w:pPr>
+          <w:hyperlink w:anchor="_Toc87904333" w:history="1">
+            <w:r>
+              <w:rPr>
+                <w:rStyle w:val="Hyperlink"/>
+                <w:noProof/>
+              </w:rPr>
+              <w:t>5.1.</w:t>
+            </w:r>
+            <w:r>
+              <w:rPr>
+                <w:rFonts w:cstheme="minorBidi"/>
+                <w:noProof/>
+                <w:lang w:val="es-ES" w:eastAsia="es-ES"/>
+              </w:rPr>
+              <w:tab/>
+            </w:r>
+            <w:r>
+              <w:rPr>
+                <w:rStyle w:val="Hyperlink"/>
+                <w:noProof/>
+              </w:rPr>
+              <w:t>Testing Tools</w:t>
+            </w:r>
+            <w:r>
+              <w:rPr>
+                <w:noProof/>
+                <w:webHidden/>
+              </w:rPr>
+              <w:tab/>
+            </w:r>
+            <w:r>
+              <w:rPr>
+                <w:noProof/>
+                <w:webHidden/>
+              </w:rPr>
+              <w:fldChar w:fldCharType="begin"/>
+            </w:r>
+            <w:r>
+              <w:rPr>
+                <w:noProof/>
+                <w:webHidden/>
+              </w:rPr>
+              <w:instrText xml:space="preserve"> PAGEREF _Toc87904333 \h </w:instrText>
+            </w:r>
+            <w:r>
+              <w:rPr>
+                <w:noProof/>
+                <w:webHidden/>
+              </w:rPr>
+            </w:r>
+            <w:r>
+              <w:rPr>
+                <w:noProof/>
+                <w:webHidden/>
+              </w:rPr>
+              <w:fldChar w:fldCharType="separate"/>
+            </w:r>
+            <w:r>
+              <w:rPr>
+                <w:noProof/>
+                <w:webHidden/>
+              </w:rPr>
+              <w:t>11</w:t>
+            </w:r>
+            <w:r>
+              <w:rPr>
+                <w:noProof/>
+                <w:webHidden/>
+              </w:rPr>
+              <w:fldChar w:fldCharType="end"/>
+            </w:r>
+          </w:hyperlink>
+        </w:p>
+        <w:p>
+          <w:pPr>
+            <w:pStyle w:val="TOC2"/>
+            <w:tabs>
+              <w:tab w:val="left" w:pos="660"/>
+            </w:tabs>
+            <w:rPr>
+              <w:rFonts w:cstheme="minorBidi"/>
+              <w:noProof/>
+              <w:lang w:val="es-ES" w:eastAsia="es-ES"/>
+            </w:rPr>
+          </w:pPr>
+          <w:hyperlink w:anchor="_Toc87904334" w:history="1">
+            <w:r>
+              <w:rPr>
+                <w:rStyle w:val="Hyperlink"/>
+                <w:noProof/>
+              </w:rPr>
+              <w:t>5.2.</w:t>
+            </w:r>
+            <w:r>
+              <w:rPr>
+                <w:rFonts w:cstheme="minorBidi"/>
+                <w:noProof/>
+                <w:lang w:val="es-ES" w:eastAsia="es-ES"/>
+              </w:rPr>
+              <w:tab/>
+            </w:r>
+            <w:r>
+              <w:rPr>
+                <w:rStyle w:val="Hyperlink"/>
+                <w:noProof/>
+              </w:rPr>
+              <w:t>Test Environment</w:t>
+            </w:r>
+            <w:r>
+              <w:rPr>
+                <w:noProof/>
+                <w:webHidden/>
+              </w:rPr>
+              <w:tab/>
+            </w:r>
+            <w:r>
+              <w:rPr>
+                <w:noProof/>
+                <w:webHidden/>
+              </w:rPr>
+              <w:fldChar w:fldCharType="begin"/>
+            </w:r>
+            <w:r>
+              <w:rPr>
+                <w:noProof/>
+                <w:webHidden/>
+              </w:rPr>
+              <w:instrText xml:space="preserve"> PAGEREF _Toc87904334 \h </w:instrText>
+            </w:r>
+            <w:r>
+              <w:rPr>
+                <w:noProof/>
+                <w:webHidden/>
+              </w:rPr>
+            </w:r>
+            <w:r>
+              <w:rPr>
+                <w:noProof/>
+                <w:webHidden/>
+              </w:rPr>
+              <w:fldChar w:fldCharType="separate"/>
+            </w:r>
+            <w:r>
+              <w:rPr>
+                <w:noProof/>
+                <w:webHidden/>
+              </w:rPr>
+              <w:t>11</w:t>
+            </w:r>
+            <w:r>
+              <w:rPr>
+                <w:noProof/>
+                <w:webHidden/>
+              </w:rPr>
+              <w:fldChar w:fldCharType="end"/>
+            </w:r>
+          </w:hyperlink>
+        </w:p>
+        <w:p>
+          <w:r>
+            <w:rPr>
+              <w:b/>
+              <w:bCs/>
+              <w:noProof/>
+            </w:rPr>
+            <w:fldChar w:fldCharType="end"/>
+          </w:r>
+        </w:p>
+      </w:sdtContent>
+    </w:sdt>
+    <w:p>
+      <w:r>
+        <w:br w:type="page"/>
+      </w:r>
+    </w:p>
+    <w:p>
+      <w:pPr>
         <w:pStyle w:val="Heading1"/>
-      </w:pPr>
-      <w:r>
+        <w:numPr>
+          <w:ilvl w:val="0"/>
+          <w:numId w:val="39"/>
+        </w:numPr>
+      </w:pPr>
+      <w:bookmarkStart w:id="6" w:name="_Toc87904307"/>
+      <w:r>
+        <w:lastRenderedPageBreak/>
         <w:t>INTRODUCTION</w:t>
       </w:r>
+      <w:bookmarkEnd w:id="6"/>
     </w:p>
     <w:p>
       <w:pPr>
@@ -122,9 +3246,11 @@
       <w:pPr>
         <w:pStyle w:val="Heading2"/>
       </w:pPr>
+      <w:bookmarkStart w:id="7" w:name="_Toc87904308"/>
       <w:r>
         <w:t>SCOPE</w:t>
       </w:r>
+      <w:bookmarkEnd w:id="7"/>
     </w:p>
     <w:p>
       <w:pPr>
@@ -135,9 +3261,16 @@
       <w:pPr>
         <w:pStyle w:val="Heading3"/>
       </w:pPr>
-      <w:r>
-        <w:t>In Scope</w:t>
-      </w:r>
+      <w:bookmarkStart w:id="8" w:name="_Toc87904309"/>
+      <w:r>
+        <w:t xml:space="preserve">In </w:t>
+      </w:r>
+      <w:proofErr w:type="spellStart"/>
+      <w:r>
+        <w:t>Scope</w:t>
+      </w:r>
+      <w:bookmarkEnd w:id="8"/>
+      <w:proofErr w:type="spellEnd"/>
     </w:p>
     <w:p>
       <w:pPr>
@@ -261,9 +3394,29 @@
         <w:pStyle w:val="Heading3"/>
         <w:ind w:left="426" w:hanging="221"/>
       </w:pPr>
-      <w:r>
-        <w:t>Out of Scope</w:t>
-      </w:r>
+      <w:bookmarkStart w:id="9" w:name="_Toc87904310"/>
+      <w:proofErr w:type="spellStart"/>
+      <w:r>
+        <w:t>Out</w:t>
+      </w:r>
+      <w:proofErr w:type="spellEnd"/>
+      <w:r>
+        <w:t xml:space="preserve"> </w:t>
+      </w:r>
+      <w:proofErr w:type="spellStart"/>
+      <w:r>
+        <w:t>of</w:t>
+      </w:r>
+      <w:proofErr w:type="spellEnd"/>
+      <w:r>
+        <w:t xml:space="preserve"> </w:t>
+      </w:r>
+      <w:proofErr w:type="spellStart"/>
+      <w:r>
+        <w:t>Scope</w:t>
+      </w:r>
+      <w:bookmarkEnd w:id="9"/>
+      <w:proofErr w:type="spellEnd"/>
     </w:p>
     <w:p>
       <w:pPr>
@@ -377,12 +3530,14 @@
       <w:pPr>
         <w:pStyle w:val="Heading2"/>
       </w:pPr>
+      <w:bookmarkStart w:id="10" w:name="_Toc87904311"/>
       <w:r>
         <w:t>QUALITY</w:t>
       </w:r>
       <w:r>
         <w:t xml:space="preserve"> OBJETIVE</w:t>
       </w:r>
+      <w:bookmarkEnd w:id="10"/>
     </w:p>
     <w:p>
       <w:pPr>
@@ -441,7 +3596,7 @@
           <w:lang w:val="en-US"/>
         </w:rPr>
       </w:pPr>
-      <w:bookmarkStart w:id="0" w:name="_Toc420154052"/>
+      <w:bookmarkStart w:id="11" w:name="_Toc420154052"/>
       <w:r>
         <w:rPr>
           <w:lang w:val="en-US"/>
@@ -453,14 +3608,16 @@
       <w:pPr>
         <w:pStyle w:val="Heading1"/>
       </w:pPr>
+      <w:bookmarkStart w:id="12" w:name="_Toc87904312"/>
       <w:r>
         <w:lastRenderedPageBreak/>
         <w:t xml:space="preserve">TEST </w:t>
       </w:r>
-      <w:bookmarkEnd w:id="0"/>
+      <w:bookmarkEnd w:id="11"/>
       <w:r>
         <w:t>STRATEGY</w:t>
       </w:r>
+      <w:bookmarkEnd w:id="12"/>
     </w:p>
     <w:p>
       <w:pPr>
@@ -587,16 +3744,32 @@
         <w:rPr>
           <w:lang w:val="en-US"/>
         </w:rPr>
-        <w:t>QA Complete/ Release Readiness: Review the features developed and assess if its are ready to release or not.</w:t>
+        <w:t xml:space="preserve">QA Complete/ Release Readiness: Review the features developed and assess if </w:t>
+      </w:r>
+      <w:proofErr w:type="spellStart"/>
+      <w:r>
+        <w:rPr>
+          <w:lang w:val="en-US"/>
+        </w:rPr>
+        <w:t>its</w:t>
+      </w:r>
+      <w:proofErr w:type="spellEnd"/>
+      <w:r>
+        <w:rPr>
+          <w:lang w:val="en-US"/>
+        </w:rPr>
+        <w:t xml:space="preserve"> are ready to release or not.</w:t>
       </w:r>
     </w:p>
     <w:p>
       <w:pPr>
         <w:pStyle w:val="Heading2"/>
       </w:pPr>
+      <w:bookmarkStart w:id="13" w:name="_Toc87904313"/>
       <w:r>
         <w:t>Test Objetives</w:t>
       </w:r>
+      <w:bookmarkEnd w:id="13"/>
     </w:p>
     <w:p>
       <w:pPr>
@@ -676,9 +3849,11 @@
       <w:pPr>
         <w:pStyle w:val="Heading2"/>
       </w:pPr>
+      <w:bookmarkStart w:id="14" w:name="_Toc87904314"/>
       <w:r>
         <w:t>Test Assumptions</w:t>
       </w:r>
+      <w:bookmarkEnd w:id="14"/>
     </w:p>
     <w:p>
       <w:pPr>
@@ -852,9 +4027,11 @@
       <w:pPr>
         <w:pStyle w:val="Heading2"/>
       </w:pPr>
+      <w:bookmarkStart w:id="15" w:name="_Toc87904315"/>
       <w:r>
         <w:t>Test Principles</w:t>
       </w:r>
+      <w:bookmarkEnd w:id="15"/>
     </w:p>
     <w:p>
       <w:pPr>
@@ -998,10 +4175,12 @@
       <w:pPr>
         <w:pStyle w:val="Heading2"/>
       </w:pPr>
+      <w:bookmarkStart w:id="16" w:name="_Toc87904316"/>
       <w:r>
         <w:lastRenderedPageBreak/>
         <w:t>Data Approach</w:t>
       </w:r>
+      <w:bookmarkEnd w:id="16"/>
     </w:p>
     <w:p>
       <w:pPr>
@@ -1097,17 +4276,23 @@
       <w:pPr>
         <w:pStyle w:val="Heading2"/>
       </w:pPr>
+      <w:bookmarkStart w:id="17" w:name="_Toc87904317"/>
       <w:r>
         <w:t>Levels of Testing</w:t>
       </w:r>
+      <w:bookmarkEnd w:id="17"/>
     </w:p>
     <w:p>
       <w:pPr>
         <w:pStyle w:val="Heading3"/>
       </w:pPr>
+      <w:bookmarkStart w:id="18" w:name="_Toc87904318"/>
+      <w:proofErr w:type="spellStart"/>
       <w:r>
         <w:t>Exploratory</w:t>
       </w:r>
+      <w:bookmarkEnd w:id="18"/>
+      <w:proofErr w:type="spellEnd"/>
     </w:p>
     <w:p>
       <w:pPr>
@@ -1170,12 +4355,14 @@
           <w:lang w:val="en-US"/>
         </w:rPr>
       </w:pPr>
+      <w:bookmarkStart w:id="19" w:name="_Toc87904319"/>
       <w:r>
         <w:rPr>
           <w:lang w:val="en-US"/>
         </w:rPr>
         <w:t>Functional Test</w:t>
       </w:r>
+      <w:bookmarkEnd w:id="19"/>
     </w:p>
     <w:p>
       <w:pPr>
@@ -1298,55 +4485,6 @@
           <w:lang w:val="en-US"/>
         </w:rPr>
         <w:t>: The below excel sheet details at high level the scope of Functional Test</w:t>
-      </w:r>
-    </w:p>
-    <w:p>
-      <w:pPr>
-        <w:autoSpaceDE w:val="0"/>
-        <w:autoSpaceDN w:val="0"/>
-        <w:adjustRightInd w:val="0"/>
-        <w:spacing w:before="240" w:line="240" w:lineRule="auto"/>
-        <w:jc w:val="both"/>
-        <w:rPr>
-          <w:lang w:val="en-US"/>
-        </w:rPr>
-      </w:pPr>
-      <w:r>
-        <w:rPr>
-          <w:highlight w:val="red"/>
-          <w:lang w:val="en-US"/>
-        </w:rPr>
-        <w:t>EXCELLLLL</w:t>
-      </w:r>
-    </w:p>
-    <w:p>
-      <w:pPr>
-        <w:autoSpaceDE w:val="0"/>
-        <w:autoSpaceDN w:val="0"/>
-        <w:adjustRightInd w:val="0"/>
-        <w:spacing w:before="240" w:line="240" w:lineRule="auto"/>
-        <w:jc w:val="center"/>
-        <w:rPr>
-          <w:sz w:val="18"/>
-          <w:szCs w:val="18"/>
-          <w:lang w:val="en-US"/>
-        </w:rPr>
-      </w:pPr>
-      <w:r>
-        <w:rPr>
-          <w:sz w:val="18"/>
-          <w:szCs w:val="18"/>
-          <w:lang w:val="en-US"/>
-        </w:rPr>
-        <w:t xml:space="preserve">NOTE: </w:t>
-      </w:r>
-      <w:r>
-        <w:rPr>
-          <w:sz w:val="18"/>
-          <w:szCs w:val="18"/>
-          <w:lang w:val="en-US"/>
-        </w:rPr>
-        <w:t>When the JIRA management tool is in use, this import of test cases will be automatic</w:t>
       </w:r>
     </w:p>
     <w:p>
@@ -1571,10 +4709,19 @@
       <w:pPr>
         <w:pStyle w:val="Heading3"/>
       </w:pPr>
-      <w:r>
-        <w:lastRenderedPageBreak/>
-        <w:t>Non-functional test</w:t>
-      </w:r>
+      <w:bookmarkStart w:id="20" w:name="_Toc87904320"/>
+      <w:r>
+        <w:t>Non-</w:t>
+      </w:r>
+      <w:proofErr w:type="spellStart"/>
+      <w:r>
+        <w:t>functional</w:t>
+      </w:r>
+      <w:proofErr w:type="spellEnd"/>
+      <w:r>
+        <w:t xml:space="preserve"> test</w:t>
+      </w:r>
+      <w:bookmarkEnd w:id="20"/>
     </w:p>
     <w:p>
       <w:pPr>
@@ -1627,6 +4774,7 @@
         <w:rPr>
           <w:lang w:val="en-US"/>
         </w:rPr>
+        <w:lastRenderedPageBreak/>
         <w:t xml:space="preserve">The purpose is </w:t>
       </w:r>
       <w:r>
@@ -1659,47 +4807,6 @@
           <w:lang w:val="en-US"/>
         </w:rPr>
         <w:t>: The below excel sheet details at high level the scope of Non-functional Test</w:t>
-      </w:r>
-    </w:p>
-    <w:p>
-      <w:pPr>
-        <w:autoSpaceDE w:val="0"/>
-        <w:autoSpaceDN w:val="0"/>
-        <w:adjustRightInd w:val="0"/>
-        <w:spacing w:before="240" w:line="240" w:lineRule="auto"/>
-        <w:jc w:val="both"/>
-        <w:rPr>
-          <w:lang w:val="en-US"/>
-        </w:rPr>
-      </w:pPr>
-      <w:r>
-        <w:rPr>
-          <w:highlight w:val="red"/>
-          <w:lang w:val="en-US"/>
-        </w:rPr>
-        <w:t>EXCELLLLL</w:t>
-      </w:r>
-    </w:p>
-    <w:p>
-      <w:pPr>
-        <w:autoSpaceDE w:val="0"/>
-        <w:autoSpaceDN w:val="0"/>
-        <w:adjustRightInd w:val="0"/>
-        <w:spacing w:before="240" w:line="240" w:lineRule="auto"/>
-        <w:jc w:val="center"/>
-        <w:rPr>
-          <w:sz w:val="18"/>
-          <w:szCs w:val="18"/>
-          <w:lang w:val="en-US"/>
-        </w:rPr>
-      </w:pPr>
-      <w:r>
-        <w:rPr>
-          <w:sz w:val="18"/>
-          <w:szCs w:val="18"/>
-          <w:lang w:val="en-US"/>
-        </w:rPr>
-        <w:t>NOTE: When the JIRA management tool is in use, this import of test cases will be automatic</w:t>
       </w:r>
     </w:p>
     <w:p>
@@ -1796,18 +4903,27 @@
           <w:lang w:val="en-US"/>
         </w:rPr>
       </w:pPr>
+    </w:p>
+    <w:p>
+      <w:pPr>
+        <w:pStyle w:val="ListParagraph"/>
+        <w:jc w:val="both"/>
+        <w:rPr>
+          <w:lang w:val="en-US"/>
+        </w:rPr>
+      </w:pPr>
       <w:r>
         <w:rPr>
           <w:noProof/>
         </w:rPr>
         <w:drawing>
-          <wp:anchor distT="0" distB="0" distL="114300" distR="114300" simplePos="0" relativeHeight="251660288" behindDoc="0" locked="0" layoutInCell="1" allowOverlap="1" wp14:anchorId="38E3D548" wp14:editId="54989CE2">
+          <wp:anchor distT="0" distB="0" distL="114300" distR="114300" simplePos="0" relativeHeight="251659264" behindDoc="0" locked="0" layoutInCell="1" allowOverlap="1" wp14:anchorId="38E3D548" wp14:editId="3AFE37D0">
             <wp:simplePos x="0" y="0"/>
             <wp:positionH relativeFrom="margin">
-              <wp:posOffset>1983740</wp:posOffset>
+              <wp:posOffset>2164715</wp:posOffset>
             </wp:positionH>
             <wp:positionV relativeFrom="margin">
-              <wp:posOffset>3323590</wp:posOffset>
+              <wp:posOffset>2047240</wp:posOffset>
             </wp:positionV>
             <wp:extent cx="3227070" cy="941070"/>
             <wp:effectExtent l="0" t="0" r="0" b="0"/>
@@ -1960,6 +5076,16 @@
     <w:p>
       <w:pPr>
         <w:pStyle w:val="ListParagraph"/>
+        <w:spacing w:before="240"/>
+        <w:jc w:val="both"/>
+        <w:rPr>
+          <w:lang w:val="en-US"/>
+        </w:rPr>
+      </w:pPr>
+    </w:p>
+    <w:p>
+      <w:pPr>
+        <w:pStyle w:val="ListParagraph"/>
         <w:numPr>
           <w:ilvl w:val="0"/>
           <w:numId w:val="24"/>
@@ -2071,63 +5197,72 @@
     </w:p>
     <w:p>
       <w:pPr>
-        <w:pStyle w:val="Heading2"/>
-      </w:pPr>
-      <w:bookmarkStart w:id="1" w:name="_Toc420154055"/>
-      <w:r>
-        <w:t>Bug Triage</w:t>
-      </w:r>
-      <w:bookmarkEnd w:id="1"/>
-    </w:p>
-    <w:p>
-      <w:pPr>
         <w:spacing w:before="240"/>
         <w:jc w:val="both"/>
         <w:rPr>
           <w:lang w:val="en-US"/>
         </w:rPr>
       </w:pPr>
-      <w:r>
-        <w:rPr>
-          <w:lang w:val="en-US"/>
-        </w:rPr>
-        <w:t>T</w:t>
-      </w:r>
-      <w:r>
-        <w:rPr>
-          <w:lang w:val="en-US"/>
-        </w:rPr>
-        <w:t>he severity and priority of new</w:t>
-      </w:r>
-      <w:r>
-        <w:rPr>
-          <w:lang w:val="en-US"/>
-        </w:rPr>
-        <w:t xml:space="preserve"> bug will be </w:t>
-      </w:r>
-      <w:r>
-        <w:rPr>
-          <w:lang w:val="en-US"/>
-        </w:rPr>
-        <w:t>evaluated and prioritized</w:t>
-      </w:r>
-      <w:r>
-        <w:rPr>
-          <w:lang w:val="en-US"/>
-        </w:rPr>
-        <w:t xml:space="preserve"> by Testing Team and reviewed with the development team leader. </w:t>
-      </w:r>
-      <w:r>
-        <w:rPr>
-          <w:lang w:val="en-US"/>
-        </w:rPr>
-        <w:t>If necessary, the product manager would be included in the review process</w:t>
-      </w:r>
-      <w:r>
-        <w:rPr>
-          <w:lang w:val="en-US"/>
-        </w:rPr>
-        <w:t>.</w:t>
+    </w:p>
+    <w:p>
+      <w:pPr>
+        <w:spacing w:before="240"/>
+        <w:jc w:val="center"/>
+        <w:rPr>
+          <w:lang w:val="en-US"/>
+        </w:rPr>
+      </w:pPr>
+      <w:r>
+        <w:rPr>
+          <w:lang w:val="en-US"/>
+        </w:rPr>
+        <w:object w:dxaOrig="1530" w:dyaOrig="998" w14:anchorId="36F72B2C">
+          <v:shapetype id="_x0000_t75" coordsize="21600,21600" o:spt="75" o:preferrelative="t" path="m@4@5l@4@11@9@11@9@5xe" filled="f" stroked="f">
+            <v:stroke joinstyle="miter"/>
+            <v:formulas>
+              <v:f eqn="if lineDrawn pixelLineWidth 0"/>
+              <v:f eqn="sum @0 1 0"/>
+              <v:f eqn="sum 0 0 @1"/>
+              <v:f eqn="prod @2 1 2"/>
+              <v:f eqn="prod @3 21600 pixelWidth"/>
+              <v:f eqn="prod @3 21600 pixelHeight"/>
+              <v:f eqn="sum @0 0 1"/>
+              <v:f eqn="prod @6 1 2"/>
+              <v:f eqn="prod @7 21600 pixelWidth"/>
+              <v:f eqn="sum @8 21600 0"/>
+              <v:f eqn="prod @7 21600 pixelHeight"/>
+              <v:f eqn="sum @10 21600 0"/>
+            </v:formulas>
+            <v:path o:extrusionok="f" gradientshapeok="t" o:connecttype="rect"/>
+            <o:lock v:ext="edit" aspectratio="t"/>
+          </v:shapetype>
+          <v:shape id="_x0000_i1025" type="#_x0000_t75" style="width:76.5pt;height:50.25pt" o:ole="">
+            <v:imagedata r:id="rId6" o:title=""/>
+          </v:shape>
+          <o:OLEObject Type="Embed" ProgID="Excel.Sheet.12" ShapeID="_x0000_i1025" DrawAspect="Icon" ObjectID="_1698517188" r:id="rId7"/>
+        </w:object>
+      </w:r>
+    </w:p>
+    <w:p>
+      <w:pPr>
+        <w:autoSpaceDE w:val="0"/>
+        <w:autoSpaceDN w:val="0"/>
+        <w:adjustRightInd w:val="0"/>
+        <w:spacing w:before="240" w:line="240" w:lineRule="auto"/>
+        <w:jc w:val="center"/>
+        <w:rPr>
+          <w:sz w:val="18"/>
+          <w:szCs w:val="18"/>
+          <w:lang w:val="en-US"/>
+        </w:rPr>
+      </w:pPr>
+      <w:r>
+        <w:rPr>
+          <w:sz w:val="18"/>
+          <w:szCs w:val="18"/>
+          <w:lang w:val="en-US"/>
+        </w:rPr>
+        <w:t>NOTE: When the JIRA management tool is in use, this import of test cases will be automatic</w:t>
       </w:r>
     </w:p>
     <w:p>
@@ -2138,6 +5273,78 @@
           <w:lang w:val="en-US"/>
         </w:rPr>
       </w:pPr>
+    </w:p>
+    <w:p>
+      <w:pPr>
+        <w:pStyle w:val="Heading2"/>
+      </w:pPr>
+      <w:bookmarkStart w:id="21" w:name="_Toc420154055"/>
+      <w:bookmarkStart w:id="22" w:name="_Toc87904321"/>
+      <w:r>
+        <w:t>Bug Triage</w:t>
+      </w:r>
+      <w:bookmarkEnd w:id="21"/>
+      <w:bookmarkEnd w:id="22"/>
+    </w:p>
+    <w:p>
+      <w:pPr>
+        <w:spacing w:before="240"/>
+        <w:jc w:val="both"/>
+        <w:rPr>
+          <w:lang w:val="en-US"/>
+        </w:rPr>
+      </w:pPr>
+      <w:r>
+        <w:rPr>
+          <w:lang w:val="en-US"/>
+        </w:rPr>
+        <w:t>T</w:t>
+      </w:r>
+      <w:r>
+        <w:rPr>
+          <w:lang w:val="en-US"/>
+        </w:rPr>
+        <w:t>he severity and priority of new</w:t>
+      </w:r>
+      <w:r>
+        <w:rPr>
+          <w:lang w:val="en-US"/>
+        </w:rPr>
+        <w:t xml:space="preserve"> bug will be </w:t>
+      </w:r>
+      <w:r>
+        <w:rPr>
+          <w:lang w:val="en-US"/>
+        </w:rPr>
+        <w:t>evaluated and prioritized</w:t>
+      </w:r>
+      <w:r>
+        <w:rPr>
+          <w:lang w:val="en-US"/>
+        </w:rPr>
+        <w:t xml:space="preserve"> by Testing Team and reviewed with the development team leader. </w:t>
+      </w:r>
+      <w:r>
+        <w:rPr>
+          <w:lang w:val="en-US"/>
+        </w:rPr>
+        <w:t>If necessary, the product manager would be included in the review process</w:t>
+      </w:r>
+      <w:r>
+        <w:rPr>
+          <w:lang w:val="en-US"/>
+        </w:rPr>
+        <w:t>.</w:t>
+      </w:r>
+    </w:p>
+    <w:p>
+      <w:pPr>
+        <w:spacing w:before="240"/>
+        <w:jc w:val="both"/>
+        <w:rPr>
+          <w:lang w:val="en-US"/>
+        </w:rPr>
+      </w:pPr>
       <w:r>
         <w:rPr>
           <w:lang w:val="en-US"/>
@@ -2161,9 +5368,11 @@
       <w:pPr>
         <w:pStyle w:val="Heading2"/>
       </w:pPr>
+      <w:bookmarkStart w:id="23" w:name="_Toc87904322"/>
       <w:r>
         <w:t>Test Completeness</w:t>
       </w:r>
+      <w:bookmarkEnd w:id="23"/>
     </w:p>
     <w:p>
       <w:pPr>
@@ -2217,6 +5426,7 @@
         <w:rPr>
           <w:lang w:val="en-US"/>
         </w:rPr>
+        <w:lastRenderedPageBreak/>
         <w:t>All manual and automated tests have been executed</w:t>
       </w:r>
     </w:p>
@@ -2244,13 +5454,14 @@
       <w:pPr>
         <w:pStyle w:val="Heading2"/>
       </w:pPr>
-      <w:r>
-        <w:lastRenderedPageBreak/>
+      <w:bookmarkStart w:id="24" w:name="_Toc87904323"/>
+      <w:r>
         <w:t xml:space="preserve">Test </w:t>
       </w:r>
       <w:r>
         <w:t>Deliverables</w:t>
       </w:r>
+      <w:bookmarkEnd w:id="24"/>
     </w:p>
     <w:tbl>
       <w:tblPr>
@@ -2817,6 +6028,7 @@
       <w:pPr>
         <w:pStyle w:val="Heading1"/>
       </w:pPr>
+      <w:bookmarkStart w:id="25" w:name="_Toc87904324"/>
       <w:r>
         <w:lastRenderedPageBreak/>
         <w:t>EXECUTION</w:t>
@@ -2827,6 +6039,7 @@
       <w:r>
         <w:t>STRATEGY</w:t>
       </w:r>
+      <w:bookmarkEnd w:id="25"/>
     </w:p>
     <w:p>
       <w:pPr>
@@ -2838,12 +6051,14 @@
       <w:pPr>
         <w:pStyle w:val="Heading2"/>
       </w:pPr>
+      <w:bookmarkStart w:id="26" w:name="_Toc87904325"/>
       <w:r>
         <w:t xml:space="preserve">Test </w:t>
       </w:r>
       <w:r>
         <w:t>Cycles</w:t>
       </w:r>
+      <w:bookmarkEnd w:id="26"/>
     </w:p>
     <w:p>
       <w:pPr>
@@ -2987,6 +6202,7 @@
       <w:pPr>
         <w:pStyle w:val="Heading2"/>
       </w:pPr>
+      <w:bookmarkStart w:id="27" w:name="_Toc87904326"/>
       <w:r>
         <w:t>Validatio</w:t>
       </w:r>
@@ -2996,6 +6212,7 @@
       <w:r>
         <w:t xml:space="preserve"> and Bug Management</w:t>
       </w:r>
+      <w:bookmarkEnd w:id="27"/>
     </w:p>
     <w:p>
       <w:pPr>
@@ -3460,19 +6677,23 @@
       <w:pPr>
         <w:pStyle w:val="Heading1"/>
       </w:pPr>
+      <w:bookmarkStart w:id="28" w:name="_Toc87904327"/>
       <w:r>
         <w:lastRenderedPageBreak/>
         <w:t>TEST MANAGEMENT PROCESS</w:t>
       </w:r>
+      <w:bookmarkEnd w:id="28"/>
     </w:p>
     <w:p/>
     <w:p>
       <w:pPr>
         <w:pStyle w:val="Heading2"/>
       </w:pPr>
+      <w:bookmarkStart w:id="29" w:name="_Toc87904328"/>
       <w:r>
         <w:t>Test Management Tool</w:t>
       </w:r>
+      <w:bookmarkEnd w:id="29"/>
     </w:p>
     <w:p>
       <w:pPr>
@@ -3502,7 +6723,30 @@
           <w:rFonts w:ascii="Calibri" w:hAnsi="Calibri" w:cs="Calibri"/>
           <w:lang w:val="en-US"/>
         </w:rPr>
-        <w:t>“LR-FORM-TEST-ARTIFACTS” excel file (</w:t>
+        <w:t>“</w:t>
+      </w:r>
+      <w:r>
+        <w:rPr>
+          <w:rFonts w:ascii="Calibri" w:hAnsi="Calibri" w:cs="Calibri"/>
+          <w:lang w:val="en-US"/>
+        </w:rPr>
+        <w:t>LFR-Form-</w:t>
+      </w:r>
+      <w:proofErr w:type="spellStart"/>
+      <w:r>
+        <w:rPr>
+          <w:rFonts w:ascii="Calibri" w:hAnsi="Calibri" w:cs="Calibri"/>
+          <w:lang w:val="en-US"/>
+        </w:rPr>
+        <w:t>TestCases</w:t>
+      </w:r>
+      <w:proofErr w:type="spellEnd"/>
+      <w:r>
+        <w:rPr>
+          <w:rFonts w:ascii="Calibri" w:hAnsi="Calibri" w:cs="Calibri"/>
+          <w:lang w:val="en-US"/>
+        </w:rPr>
+        <w:t>” excel file (</w:t>
       </w:r>
       <w:r>
         <w:rPr>
@@ -3639,7 +6883,30 @@
           <w:rFonts w:ascii="Calibri" w:hAnsi="Calibri" w:cs="Calibri"/>
           <w:lang w:val="en-US"/>
         </w:rPr>
-        <w:t>“LR-FORM-TEST-ARTIFACTS” excel file</w:t>
+        <w:t>“</w:t>
+      </w:r>
+      <w:r>
+        <w:rPr>
+          <w:rFonts w:ascii="Calibri" w:hAnsi="Calibri" w:cs="Calibri"/>
+          <w:lang w:val="en-US"/>
+        </w:rPr>
+        <w:t>LFR-Form-</w:t>
+      </w:r>
+      <w:proofErr w:type="spellStart"/>
+      <w:r>
+        <w:rPr>
+          <w:rFonts w:ascii="Calibri" w:hAnsi="Calibri" w:cs="Calibri"/>
+          <w:lang w:val="en-US"/>
+        </w:rPr>
+        <w:t>TestCases</w:t>
+      </w:r>
+      <w:proofErr w:type="spellEnd"/>
+      <w:r>
+        <w:rPr>
+          <w:rFonts w:ascii="Calibri" w:hAnsi="Calibri" w:cs="Calibri"/>
+          <w:lang w:val="en-US"/>
+        </w:rPr>
+        <w:t>” excel file</w:t>
       </w:r>
       <w:r>
         <w:rPr>
@@ -3666,12 +6933,14 @@
       <w:pPr>
         <w:pStyle w:val="Heading2"/>
       </w:pPr>
+      <w:bookmarkStart w:id="30" w:name="_Toc87904329"/>
       <w:r>
         <w:t xml:space="preserve">Test </w:t>
       </w:r>
       <w:r>
         <w:t>Design Process</w:t>
       </w:r>
+      <w:bookmarkEnd w:id="30"/>
     </w:p>
     <w:p>
       <w:pPr>
@@ -3786,12 +7055,14 @@
       <w:pPr>
         <w:pStyle w:val="Heading2"/>
       </w:pPr>
+      <w:bookmarkStart w:id="31" w:name="_Toc87904330"/>
       <w:r>
         <w:t xml:space="preserve">Test </w:t>
       </w:r>
       <w:r>
         <w:t>Execution Process</w:t>
       </w:r>
+      <w:bookmarkEnd w:id="31"/>
     </w:p>
     <w:p>
       <w:pPr>
@@ -4018,12 +7289,14 @@
           <w:lang w:val="en-US"/>
         </w:rPr>
       </w:pPr>
+      <w:bookmarkStart w:id="32" w:name="_Toc87904331"/>
       <w:r>
         <w:rPr>
           <w:lang w:val="en-US"/>
         </w:rPr>
         <w:t>Test Risks and Mitigation Factors</w:t>
       </w:r>
+      <w:bookmarkEnd w:id="32"/>
     </w:p>
     <w:tbl>
       <w:tblPr>
@@ -4876,6 +8149,7 @@
       <w:pPr>
         <w:pStyle w:val="Heading1"/>
       </w:pPr>
+      <w:bookmarkStart w:id="33" w:name="_Toc87904332"/>
       <w:r>
         <w:lastRenderedPageBreak/>
         <w:t xml:space="preserve">RESOURCE </w:t>
@@ -4886,6 +8160,7 @@
       <w:r>
         <w:t xml:space="preserve"> ENVIRONMENT</w:t>
       </w:r>
+      <w:bookmarkEnd w:id="33"/>
     </w:p>
     <w:p/>
     <w:p>
@@ -4895,12 +8170,14 @@
           <w:lang w:val="en-US"/>
         </w:rPr>
       </w:pPr>
+      <w:bookmarkStart w:id="34" w:name="_Toc87904333"/>
       <w:r>
         <w:rPr>
           <w:lang w:val="en-US"/>
         </w:rPr>
         <w:t>Testing Tools</w:t>
       </w:r>
+      <w:bookmarkEnd w:id="34"/>
     </w:p>
     <w:p>
       <w:pPr>
@@ -4959,7 +8236,21 @@
         <w:rPr>
           <w:lang w:val="en-US"/>
         </w:rPr>
-        <w:t>Selenium/Selenium Webdriver as JAVA library.</w:t>
+        <w:t xml:space="preserve">Selenium/Selenium </w:t>
+      </w:r>
+      <w:proofErr w:type="spellStart"/>
+      <w:r>
+        <w:rPr>
+          <w:lang w:val="en-US"/>
+        </w:rPr>
+        <w:t>Webdriver</w:t>
+      </w:r>
+      <w:proofErr w:type="spellEnd"/>
+      <w:r>
+        <w:rPr>
+          <w:lang w:val="en-US"/>
+        </w:rPr>
+        <w:t xml:space="preserve"> as JAVA library.</w:t>
       </w:r>
     </w:p>
     <w:p>
@@ -5073,6 +8364,7 @@
           <w:lang w:val="en-US"/>
         </w:rPr>
       </w:pPr>
+      <w:bookmarkStart w:id="35" w:name="_Toc87904334"/>
       <w:r>
         <w:rPr>
           <w:lang w:val="en-US"/>
@@ -5085,6 +8377,7 @@
         </w:rPr>
         <w:t>Environment</w:t>
       </w:r>
+      <w:bookmarkEnd w:id="35"/>
     </w:p>
     <w:p>
       <w:pPr>
@@ -5400,6 +8693,165 @@
           <w:lang w:val="en-US"/>
         </w:rPr>
         <w:t>.</w:t>
+      </w:r>
+    </w:p>
+    <w:p>
+      <w:pPr>
+        <w:rPr>
+          <w:lang w:val="en-US"/>
+        </w:rPr>
+      </w:pPr>
+      <w:r>
+        <w:rPr>
+          <w:lang w:val="en-US"/>
+        </w:rPr>
+        <w:br w:type="page"/>
+      </w:r>
+    </w:p>
+    <w:p>
+      <w:pPr>
+        <w:spacing w:before="240"/>
+        <w:ind w:left="360"/>
+        <w:jc w:val="center"/>
+        <w:rPr>
+          <w:lang w:val="en-US"/>
+        </w:rPr>
+      </w:pPr>
+    </w:p>
+    <w:p>
+      <w:pPr>
+        <w:spacing w:before="240"/>
+        <w:ind w:left="360"/>
+        <w:jc w:val="center"/>
+        <w:rPr>
+          <w:lang w:val="en-US"/>
+        </w:rPr>
+      </w:pPr>
+    </w:p>
+    <w:p>
+      <w:pPr>
+        <w:spacing w:before="240"/>
+        <w:ind w:left="360"/>
+        <w:jc w:val="center"/>
+        <w:rPr>
+          <w:lang w:val="en-US"/>
+        </w:rPr>
+      </w:pPr>
+    </w:p>
+    <w:p>
+      <w:pPr>
+        <w:spacing w:before="240"/>
+        <w:ind w:left="360"/>
+        <w:jc w:val="center"/>
+        <w:rPr>
+          <w:lang w:val="en-US"/>
+        </w:rPr>
+      </w:pPr>
+    </w:p>
+    <w:p>
+      <w:pPr>
+        <w:spacing w:before="240"/>
+        <w:ind w:left="360"/>
+        <w:jc w:val="center"/>
+        <w:rPr>
+          <w:lang w:val="en-US"/>
+        </w:rPr>
+      </w:pPr>
+    </w:p>
+    <w:p>
+      <w:pPr>
+        <w:spacing w:before="240"/>
+        <w:ind w:left="360"/>
+        <w:jc w:val="center"/>
+        <w:rPr>
+          <w:lang w:val="en-US"/>
+        </w:rPr>
+      </w:pPr>
+    </w:p>
+    <w:p>
+      <w:pPr>
+        <w:spacing w:before="240"/>
+        <w:ind w:left="360"/>
+        <w:jc w:val="center"/>
+        <w:rPr>
+          <w:lang w:val="en-US"/>
+        </w:rPr>
+      </w:pPr>
+    </w:p>
+    <w:p>
+      <w:pPr>
+        <w:spacing w:before="240"/>
+        <w:ind w:left="360"/>
+        <w:jc w:val="center"/>
+        <w:rPr>
+          <w:lang w:val="en-US"/>
+        </w:rPr>
+      </w:pPr>
+    </w:p>
+    <w:p>
+      <w:pPr>
+        <w:spacing w:before="240"/>
+        <w:ind w:left="360"/>
+        <w:jc w:val="center"/>
+        <w:rPr>
+          <w:lang w:val="en-US"/>
+        </w:rPr>
+      </w:pPr>
+    </w:p>
+    <w:p>
+      <w:pPr>
+        <w:spacing w:before="240"/>
+        <w:ind w:left="360"/>
+        <w:jc w:val="center"/>
+        <w:rPr>
+          <w:lang w:val="en-US"/>
+        </w:rPr>
+      </w:pPr>
+    </w:p>
+    <w:p>
+      <w:pPr>
+        <w:spacing w:before="240"/>
+        <w:ind w:left="360"/>
+        <w:jc w:val="center"/>
+        <w:rPr>
+          <w:lang w:val="en-US"/>
+        </w:rPr>
+      </w:pPr>
+    </w:p>
+    <w:p>
+      <w:pPr>
+        <w:spacing w:before="240"/>
+        <w:ind w:left="360"/>
+        <w:jc w:val="center"/>
+        <w:rPr>
+          <w:lang w:val="en-US"/>
+        </w:rPr>
+      </w:pPr>
+    </w:p>
+    <w:p>
+      <w:pPr>
+        <w:spacing w:before="240"/>
+        <w:ind w:left="360"/>
+        <w:jc w:val="center"/>
+        <w:rPr>
+          <w:lang w:val="en-US"/>
+        </w:rPr>
+      </w:pPr>
+    </w:p>
+    <w:p>
+      <w:pPr>
+        <w:spacing w:before="240"/>
+        <w:ind w:left="360"/>
+        <w:jc w:val="center"/>
+        <w:rPr>
+          <w:lang w:val="en-US"/>
+        </w:rPr>
+      </w:pPr>
+      <w:r>
+        <w:rPr>
+          <w:lang w:val="en-US"/>
+        </w:rPr>
+        <w:t>END OF THE DOCUMENT</w:t>
       </w:r>
     </w:p>
     <w:p>
@@ -6283,7 +9735,7 @@
   <w:abstractNum w:abstractNumId="8" w15:restartNumberingAfterBreak="0">
     <w:nsid w:val="0DB62C89"/>
     <w:multiLevelType w:val="multilevel"/>
-    <w:tmpl w:val="44888A32"/>
+    <w:tmpl w:val="1B3AEB64"/>
     <w:lvl w:ilvl="0">
       <w:start w:val="1"/>
       <w:numFmt w:val="decimal"/>
@@ -9206,6 +12658,36 @@
   </w:num>
   <w:num w:numId="38">
     <w:abstractNumId w:val="14"/>
+  </w:num>
+  <w:num w:numId="39">
+    <w:abstractNumId w:val="8"/>
+    <w:lvlOverride w:ilvl="0">
+      <w:startOverride w:val="1"/>
+    </w:lvlOverride>
+    <w:lvlOverride w:ilvl="1">
+      <w:startOverride w:val="1"/>
+    </w:lvlOverride>
+    <w:lvlOverride w:ilvl="2">
+      <w:startOverride w:val="1"/>
+    </w:lvlOverride>
+    <w:lvlOverride w:ilvl="3">
+      <w:startOverride w:val="1"/>
+    </w:lvlOverride>
+    <w:lvlOverride w:ilvl="4">
+      <w:startOverride w:val="1"/>
+    </w:lvlOverride>
+    <w:lvlOverride w:ilvl="5">
+      <w:startOverride w:val="1"/>
+    </w:lvlOverride>
+    <w:lvlOverride w:ilvl="6">
+      <w:startOverride w:val="1"/>
+    </w:lvlOverride>
+    <w:lvlOverride w:ilvl="7">
+      <w:startOverride w:val="1"/>
+    </w:lvlOverride>
+    <w:lvlOverride w:ilvl="8">
+      <w:startOverride w:val="1"/>
+    </w:lvlOverride>
   </w:num>
 </w:numbering>
 </file>
@@ -9617,7 +13099,7 @@
     <w:link w:val="Heading1Char"/>
     <w:autoRedefine/>
     <w:qFormat/>
-    <w:rsid w:val="00440153"/>
+    <w:rsid w:val="000A362B"/>
     <w:pPr>
       <w:keepNext/>
       <w:keepLines/>
@@ -9625,7 +13107,6 @@
         <w:numId w:val="12"/>
       </w:numPr>
       <w:spacing w:before="240" w:after="0" w:line="240" w:lineRule="auto"/>
-      <w:ind w:left="284"/>
       <w:jc w:val="both"/>
       <w:outlineLvl w:val="0"/>
     </w:pPr>
@@ -9876,7 +13357,7 @@
     <w:name w:val="Heading 1 Char"/>
     <w:basedOn w:val="DefaultParagraphFont"/>
     <w:link w:val="Heading1"/>
-    <w:rsid w:val="00440153"/>
+    <w:rsid w:val="000A362B"/>
     <w:rPr>
       <w:rFonts w:ascii="Calibri" w:eastAsiaTheme="majorEastAsia" w:hAnsi="Calibri" w:cs="Calibri"/>
       <w:b/>
@@ -10019,6 +13500,131 @@
         <w:insideV w:val="single" w:sz="4" w:space="0" w:color="auto"/>
       </w:tblBorders>
     </w:tblPr>
+  </w:style>
+  <w:style w:type="paragraph" w:styleId="Title">
+    <w:name w:val="Title"/>
+    <w:basedOn w:val="Normal"/>
+    <w:next w:val="Normal"/>
+    <w:link w:val="TitleChar"/>
+    <w:uiPriority w:val="10"/>
+    <w:qFormat/>
+    <w:rsid w:val="002E1CCD"/>
+    <w:pPr>
+      <w:pBdr>
+        <w:top w:val="single" w:sz="6" w:space="8" w:color="A5A5A5" w:themeColor="accent3"/>
+        <w:bottom w:val="single" w:sz="6" w:space="8" w:color="A5A5A5" w:themeColor="accent3"/>
+      </w:pBdr>
+      <w:spacing w:after="400" w:line="240" w:lineRule="auto"/>
+      <w:contextualSpacing/>
+      <w:jc w:val="center"/>
+    </w:pPr>
+    <w:rPr>
+      <w:rFonts w:asciiTheme="majorHAnsi" w:eastAsiaTheme="majorEastAsia" w:hAnsiTheme="majorHAnsi" w:cstheme="majorBidi"/>
+      <w:caps/>
+      <w:color w:val="44546A" w:themeColor="text2"/>
+      <w:spacing w:val="30"/>
+      <w:sz w:val="72"/>
+      <w:szCs w:val="72"/>
+    </w:rPr>
+  </w:style>
+  <w:style w:type="character" w:customStyle="1" w:styleId="TitleChar">
+    <w:name w:val="Title Char"/>
+    <w:basedOn w:val="DefaultParagraphFont"/>
+    <w:link w:val="Title"/>
+    <w:uiPriority w:val="10"/>
+    <w:rsid w:val="002E1CCD"/>
+    <w:rPr>
+      <w:rFonts w:asciiTheme="majorHAnsi" w:eastAsiaTheme="majorEastAsia" w:hAnsiTheme="majorHAnsi" w:cstheme="majorBidi"/>
+      <w:caps/>
+      <w:color w:val="44546A" w:themeColor="text2"/>
+      <w:spacing w:val="30"/>
+      <w:sz w:val="72"/>
+      <w:szCs w:val="72"/>
+    </w:rPr>
+  </w:style>
+  <w:style w:type="paragraph" w:styleId="TOCHeading">
+    <w:name w:val="TOC Heading"/>
+    <w:basedOn w:val="Heading1"/>
+    <w:next w:val="Normal"/>
+    <w:uiPriority w:val="39"/>
+    <w:unhideWhenUsed/>
+    <w:qFormat/>
+    <w:rsid w:val="002E1CCD"/>
+    <w:pPr>
+      <w:numPr>
+        <w:numId w:val="0"/>
+      </w:numPr>
+      <w:spacing w:before="320" w:after="80"/>
+      <w:jc w:val="center"/>
+      <w:outlineLvl w:val="9"/>
+    </w:pPr>
+    <w:rPr>
+      <w:rFonts w:asciiTheme="majorHAnsi" w:hAnsiTheme="majorHAnsi" w:cstheme="majorBidi"/>
+      <w:b w:val="0"/>
+      <w:noProof w:val="0"/>
+      <w:color w:val="2F5496" w:themeColor="accent1" w:themeShade="BF"/>
+      <w:sz w:val="40"/>
+      <w:szCs w:val="40"/>
+    </w:rPr>
+  </w:style>
+  <w:style w:type="paragraph" w:styleId="TOC2">
+    <w:name w:val="toc 2"/>
+    <w:basedOn w:val="Normal"/>
+    <w:next w:val="Normal"/>
+    <w:autoRedefine/>
+    <w:uiPriority w:val="39"/>
+    <w:unhideWhenUsed/>
+    <w:rsid w:val="002E1CCD"/>
+    <w:pPr>
+      <w:tabs>
+        <w:tab w:val="right" w:leader="dot" w:pos="8494"/>
+      </w:tabs>
+      <w:spacing w:after="100"/>
+    </w:pPr>
+    <w:rPr>
+      <w:rFonts w:eastAsiaTheme="minorEastAsia" w:cs="Times New Roman"/>
+      <w:lang w:val="en-US"/>
+    </w:rPr>
+  </w:style>
+  <w:style w:type="paragraph" w:styleId="TOC1">
+    <w:name w:val="toc 1"/>
+    <w:basedOn w:val="Normal"/>
+    <w:next w:val="Normal"/>
+    <w:autoRedefine/>
+    <w:uiPriority w:val="39"/>
+    <w:unhideWhenUsed/>
+    <w:rsid w:val="002E1CCD"/>
+    <w:pPr>
+      <w:spacing w:after="100"/>
+    </w:pPr>
+    <w:rPr>
+      <w:rFonts w:eastAsiaTheme="minorEastAsia" w:cs="Times New Roman"/>
+      <w:lang w:val="en-US"/>
+    </w:rPr>
+  </w:style>
+  <w:style w:type="character" w:styleId="Hyperlink">
+    <w:name w:val="Hyperlink"/>
+    <w:basedOn w:val="DefaultParagraphFont"/>
+    <w:uiPriority w:val="99"/>
+    <w:unhideWhenUsed/>
+    <w:rsid w:val="002E1CCD"/>
+    <w:rPr>
+      <w:color w:val="0563C1" w:themeColor="hyperlink"/>
+      <w:u w:val="single"/>
+    </w:rPr>
+  </w:style>
+  <w:style w:type="paragraph" w:styleId="TOC3">
+    <w:name w:val="toc 3"/>
+    <w:basedOn w:val="Normal"/>
+    <w:next w:val="Normal"/>
+    <w:autoRedefine/>
+    <w:uiPriority w:val="39"/>
+    <w:unhideWhenUsed/>
+    <w:rsid w:val="002E1CCD"/>
+    <w:pPr>
+      <w:spacing w:after="100"/>
+      <w:ind w:left="440"/>
+    </w:pPr>
   </w:style>
 </w:styles>
 </file>

</xml_diff>